<commit_message>
Overwritten by Github Actions - ${date}
</commit_message>
<xml_diff>
--- a/conversion_script/archive/Post2_IbnAsakir.docx
+++ b/conversion_script/archive/Post2_IbnAsakir.docx
@@ -21,7 +21,17 @@
           <w:szCs w:val="24"/>
           <w:lang w:eastAsia="en-GB"/>
         </w:rPr>
-        <w:t>Digital humanists often say they would like to read more work in progress. Our blog posts represent such work. We worked intensively over months to create and interpret this data. There was much back and forth. The data presented here offers a snapshot of our work at a specific point in time.</w:t>
+        <w:t xml:space="preserve">Digital humanists often say they would like to read more work in progress. Our blog posts represent such work. We worked intensively over months to create and interpret this data. There was much back and forth. The data presented here offers a </w:t>
+      </w:r>
+      <w:r>
+        <w:rPr>
+          <w:rFonts w:cs="Calibri"/>
+          <w:kern w:val="0"/>
+          <w:sz w:val="24"/>
+          <w:szCs w:val="24"/>
+          <w:lang w:eastAsia="en-GB"/>
+        </w:rPr>
+        <w:t>snapshot of our work at a specific point in time.</w:t>
       </w:r>
     </w:p>
     <w:p>
@@ -66,7 +76,17 @@
           <w:szCs w:val="24"/>
           <w:lang w:eastAsia="en-GB"/>
         </w:rPr>
-        <w:t xml:space="preserve"> released with these posts. What follows is a summary of the data on which our work on Ibn </w:t>
+        <w:t xml:space="preserve"> released with these posts. W</w:t>
+      </w:r>
+      <w:r>
+        <w:rPr>
+          <w:rFonts w:cs="Calibri"/>
+          <w:kern w:val="0"/>
+          <w:sz w:val="24"/>
+          <w:szCs w:val="24"/>
+          <w:lang w:eastAsia="en-GB"/>
+        </w:rPr>
+        <w:t xml:space="preserve">hat follows is a summary of the data on which our work on Ibn </w:t>
       </w:r>
       <w:proofErr w:type="spellStart"/>
       <w:r>
@@ -93,22 +113,22 @@
     </w:p>
     <w:p>
       <w:pPr>
-        <w:keepNext/>
-        <w:keepLines/>
-        <w:spacing w:line="240" w:lineRule="auto"/>
-        <w:outlineLvl w:val="1"/>
+        <w:pStyle w:val="Heading1"/>
       </w:pPr>
       <w:r>
         <w:rPr>
-          <w:rFonts w:cs="Calibri"/>
-          <w:color w:val="2F5496"/>
-          <w:kern w:val="0"/>
-          <w:sz w:val="24"/>
-          <w:szCs w:val="24"/>
-          <w:lang w:eastAsia="en-GB"/>
-        </w:rPr>
-        <w:t>The book files</w:t>
-      </w:r>
+          <w:lang w:eastAsia="en-GB"/>
+        </w:rPr>
+        <w:t xml:space="preserve">The book </w:t>
+      </w:r>
+      <w:proofErr w:type="gramStart"/>
+      <w:r>
+        <w:rPr>
+          <w:lang w:eastAsia="en-GB"/>
+        </w:rPr>
+        <w:t>files</w:t>
+      </w:r>
+      <w:proofErr w:type="gramEnd"/>
     </w:p>
     <w:p>
       <w:pPr>
@@ -166,6 +186,28 @@
           <w:szCs w:val="24"/>
           <w:lang w:eastAsia="en-GB"/>
         </w:rPr>
+        <w:t xml:space="preserve"> al-Fikr edition of </w:t>
+      </w:r>
+      <w:proofErr w:type="spellStart"/>
+      <w:r>
+        <w:rPr>
+          <w:rFonts w:cs="Calibri"/>
+          <w:kern w:val="0"/>
+          <w:sz w:val="24"/>
+          <w:szCs w:val="24"/>
+          <w:lang w:eastAsia="en-GB"/>
+        </w:rPr>
+        <w:t>ʿUmar</w:t>
+      </w:r>
+      <w:proofErr w:type="spellEnd"/>
+      <w:r>
+        <w:rPr>
+          <w:rFonts w:cs="Calibri"/>
+          <w:kern w:val="0"/>
+          <w:sz w:val="24"/>
+          <w:szCs w:val="24"/>
+          <w:lang w:eastAsia="en-GB"/>
+        </w:rPr>
         <w:t xml:space="preserve"> al-</w:t>
       </w:r>
       <w:proofErr w:type="spellStart"/>
@@ -177,50 +219,6 @@
           <w:szCs w:val="24"/>
           <w:lang w:eastAsia="en-GB"/>
         </w:rPr>
-        <w:t>Fikr</w:t>
-      </w:r>
-      <w:proofErr w:type="spellEnd"/>
-      <w:r>
-        <w:rPr>
-          <w:rFonts w:cs="Calibri"/>
-          <w:kern w:val="0"/>
-          <w:sz w:val="24"/>
-          <w:szCs w:val="24"/>
-          <w:lang w:eastAsia="en-GB"/>
-        </w:rPr>
-        <w:t xml:space="preserve"> edition of </w:t>
-      </w:r>
-      <w:proofErr w:type="spellStart"/>
-      <w:r>
-        <w:rPr>
-          <w:rFonts w:cs="Calibri"/>
-          <w:kern w:val="0"/>
-          <w:sz w:val="24"/>
-          <w:szCs w:val="24"/>
-          <w:lang w:eastAsia="en-GB"/>
-        </w:rPr>
-        <w:t>ʿUmar</w:t>
-      </w:r>
-      <w:proofErr w:type="spellEnd"/>
-      <w:r>
-        <w:rPr>
-          <w:rFonts w:cs="Calibri"/>
-          <w:kern w:val="0"/>
-          <w:sz w:val="24"/>
-          <w:szCs w:val="24"/>
-          <w:lang w:eastAsia="en-GB"/>
-        </w:rPr>
-        <w:t xml:space="preserve"> al-</w:t>
-      </w:r>
-      <w:proofErr w:type="spellStart"/>
-      <w:r>
-        <w:rPr>
-          <w:rFonts w:cs="Calibri"/>
-          <w:kern w:val="0"/>
-          <w:sz w:val="24"/>
-          <w:szCs w:val="24"/>
-          <w:lang w:eastAsia="en-GB"/>
-        </w:rPr>
         <w:t>ʿAmrawī</w:t>
       </w:r>
       <w:proofErr w:type="spellEnd"/>
@@ -276,7 +274,17 @@
           <w:szCs w:val="24"/>
           <w:lang w:eastAsia="en-GB"/>
         </w:rPr>
-        <w:t xml:space="preserve">. The edition consists of eighty volumes, with volumes 71–74 representing a </w:t>
+        <w:t>. The edition consists of eighty volumes, with volumes 71–74 representin</w:t>
+      </w:r>
+      <w:r>
+        <w:rPr>
+          <w:rFonts w:cs="Calibri"/>
+          <w:kern w:val="0"/>
+          <w:sz w:val="24"/>
+          <w:szCs w:val="24"/>
+          <w:lang w:eastAsia="en-GB"/>
+        </w:rPr>
+        <w:t xml:space="preserve">g a </w:t>
       </w:r>
       <w:proofErr w:type="spellStart"/>
       <w:r>
@@ -322,7 +330,17 @@
           <w:szCs w:val="24"/>
           <w:lang w:eastAsia="en-GB"/>
         </w:rPr>
-        <w:t xml:space="preserve">, and it was completed only in 2001, reflecting the challenges the work posed to editors. There was no complete manuscript, and the work’s sheer size and the complexity of its </w:t>
+        <w:t>, and it was completed only in 2001, reflecting the challenges the wor</w:t>
+      </w:r>
+      <w:r>
+        <w:rPr>
+          <w:rFonts w:cs="Calibri"/>
+          <w:kern w:val="0"/>
+          <w:sz w:val="24"/>
+          <w:szCs w:val="24"/>
+          <w:lang w:eastAsia="en-GB"/>
+        </w:rPr>
+        <w:t xml:space="preserve">k posed to editors. There was no complete manuscript, and the work’s sheer size and the complexity of its </w:t>
       </w:r>
       <w:proofErr w:type="spellStart"/>
       <w:r>
@@ -367,7 +385,27 @@
           <w:szCs w:val="24"/>
           <w:lang w:eastAsia="en-GB"/>
         </w:rPr>
-        <w:t>Manẓūr’s</w:t>
+        <w:t>Man</w:t>
+      </w:r>
+      <w:r>
+        <w:rPr>
+          <w:rFonts w:cs="Calibri"/>
+          <w:kern w:val="0"/>
+          <w:sz w:val="24"/>
+          <w:szCs w:val="24"/>
+          <w:lang w:eastAsia="en-GB"/>
+        </w:rPr>
+        <w:t>ẓ</w:t>
+      </w:r>
+      <w:r>
+        <w:rPr>
+          <w:rFonts w:cs="Calibri"/>
+          <w:kern w:val="0"/>
+          <w:sz w:val="24"/>
+          <w:szCs w:val="24"/>
+          <w:lang w:eastAsia="en-GB"/>
+        </w:rPr>
+        <w:t>ūr’s</w:t>
       </w:r>
       <w:proofErr w:type="spellEnd"/>
       <w:r>
@@ -391,7 +429,31 @@
           <w:szCs w:val="24"/>
           <w:lang w:eastAsia="en-GB"/>
         </w:rPr>
-        <w:t>Mukhtaṣar</w:t>
+        <w:t>Mukhta</w:t>
+      </w:r>
+      <w:r>
+        <w:rPr>
+          <w:rFonts w:cs="Calibri"/>
+          <w:i/>
+          <w:iCs/>
+          <w:kern w:val="0"/>
+          <w:sz w:val="24"/>
+          <w:szCs w:val="24"/>
+          <w:lang w:eastAsia="en-GB"/>
+        </w:rPr>
+        <w:t>ṣ</w:t>
+      </w:r>
+      <w:r>
+        <w:rPr>
+          <w:rFonts w:cs="Calibri"/>
+          <w:i/>
+          <w:iCs/>
+          <w:kern w:val="0"/>
+          <w:sz w:val="24"/>
+          <w:szCs w:val="24"/>
+          <w:lang w:eastAsia="en-GB"/>
+        </w:rPr>
+        <w:t>ar</w:t>
       </w:r>
       <w:proofErr w:type="spellEnd"/>
       <w:r>
@@ -458,7 +520,17 @@
           <w:szCs w:val="24"/>
           <w:lang w:eastAsia="en-GB"/>
         </w:rPr>
-        <w:t>, the edition and the manuscript tradition on which it is based contain lacunae.</w:t>
+        <w:t>, the edition and the</w:t>
+      </w:r>
+      <w:r>
+        <w:rPr>
+          <w:rFonts w:cs="Calibri"/>
+          <w:kern w:val="0"/>
+          <w:sz w:val="24"/>
+          <w:szCs w:val="24"/>
+          <w:lang w:eastAsia="en-GB"/>
+        </w:rPr>
+        <w:t xml:space="preserve"> manuscript tradition on which it is based contain lacunae.</w:t>
       </w:r>
       <w:r>
         <w:rPr>
@@ -497,9 +569,8 @@
           <w:szCs w:val="24"/>
           <w:lang w:eastAsia="en-GB"/>
         </w:rPr>
-        <w:t>ʿAsākir’s</w:t>
-      </w:r>
-      <w:proofErr w:type="spellEnd"/>
+        <w:t>ʿ</w:t>
+      </w:r>
       <w:r>
         <w:rPr>
           <w:rFonts w:cs="Calibri"/>
@@ -509,6 +580,18 @@
           <w:szCs w:val="24"/>
           <w:lang w:eastAsia="en-GB"/>
         </w:rPr>
+        <w:t>Asākir’s</w:t>
+      </w:r>
+      <w:proofErr w:type="spellEnd"/>
+      <w:r>
+        <w:rPr>
+          <w:rFonts w:cs="Calibri"/>
+          <w:color w:val="000000"/>
+          <w:kern w:val="0"/>
+          <w:sz w:val="24"/>
+          <w:szCs w:val="24"/>
+          <w:lang w:eastAsia="en-GB"/>
+        </w:rPr>
         <w:t xml:space="preserve"> list of teachers (</w:t>
       </w:r>
       <w:proofErr w:type="spellStart"/>
@@ -596,7 +679,27 @@
           <w:szCs w:val="24"/>
           <w:lang w:eastAsia="en-GB"/>
         </w:rPr>
-        <w:t>Faḥḥām</w:t>
+        <w:t>Fa</w:t>
+      </w:r>
+      <w:r>
+        <w:rPr>
+          <w:rFonts w:cs="Calibri"/>
+          <w:kern w:val="0"/>
+          <w:sz w:val="24"/>
+          <w:szCs w:val="24"/>
+          <w:lang w:eastAsia="en-GB"/>
+        </w:rPr>
+        <w:t>ḥḥ</w:t>
+      </w:r>
+      <w:r>
+        <w:rPr>
+          <w:rFonts w:cs="Calibri"/>
+          <w:kern w:val="0"/>
+          <w:sz w:val="24"/>
+          <w:szCs w:val="24"/>
+          <w:lang w:eastAsia="en-GB"/>
+        </w:rPr>
+        <w:t>ām</w:t>
       </w:r>
       <w:proofErr w:type="spellEnd"/>
       <w:r>
@@ -716,7 +819,18 @@
           <w:szCs w:val="24"/>
           <w:lang w:eastAsia="en-GB"/>
         </w:rPr>
-        <w:t>Bashāʾir</w:t>
+        <w:t>Bashāʾ</w:t>
+      </w:r>
+      <w:r>
+        <w:rPr>
+          <w:rFonts w:cs="Calibri"/>
+          <w:color w:val="000000"/>
+          <w:kern w:val="0"/>
+          <w:sz w:val="24"/>
+          <w:szCs w:val="24"/>
+          <w:lang w:eastAsia="en-GB"/>
+        </w:rPr>
+        <w:t>ir</w:t>
       </w:r>
       <w:proofErr w:type="spellEnd"/>
       <w:r>
@@ -966,18 +1080,42 @@
           <w:szCs w:val="24"/>
           <w:lang w:eastAsia="en-GB"/>
         </w:rPr>
-        <w:t xml:space="preserve"> with a Kraken model (version 3.0.0.0b21.dev6) and then extracted a list of author names and book titles to be searched for in the </w:t>
-      </w:r>
-      <w:r>
-        <w:rPr>
-          <w:rFonts w:cs="Calibri"/>
-          <w:i/>
+        <w:t xml:space="preserve"> with a Kraken model (version 3.0.</w:t>
+      </w:r>
+      <w:proofErr w:type="gramStart"/>
+      <w:r>
+        <w:rPr>
+          <w:rFonts w:cs="Calibri"/>
           <w:color w:val="000000"/>
           <w:kern w:val="0"/>
           <w:sz w:val="24"/>
           <w:szCs w:val="24"/>
           <w:lang w:eastAsia="en-GB"/>
         </w:rPr>
+        <w:t>0.0b21.dev</w:t>
+      </w:r>
+      <w:proofErr w:type="gramEnd"/>
+      <w:r>
+        <w:rPr>
+          <w:rFonts w:cs="Calibri"/>
+          <w:color w:val="000000"/>
+          <w:kern w:val="0"/>
+          <w:sz w:val="24"/>
+          <w:szCs w:val="24"/>
+          <w:lang w:eastAsia="en-GB"/>
+        </w:rPr>
+        <w:t xml:space="preserve">6) and then extracted a list of author names and book titles to be searched for in the </w:t>
+      </w:r>
+      <w:r>
+        <w:rPr>
+          <w:rFonts w:cs="Calibri"/>
+          <w:i/>
+          <w:color w:val="000000"/>
+          <w:kern w:val="0"/>
+          <w:sz w:val="24"/>
+          <w:szCs w:val="24"/>
+          <w:lang w:eastAsia="en-GB"/>
+        </w:rPr>
         <w:t>TMD</w:t>
       </w:r>
       <w:r>
@@ -1013,37 +1151,33 @@
           <w:szCs w:val="24"/>
           <w:lang w:eastAsia="en-GB"/>
         </w:rPr>
-        <w:t xml:space="preserve"> text was lightly checked and corrected against a PDF of the printed text by Hamid Reza Hakimi, who also tagged the author and title names in the text.</w:t>
+        <w:t xml:space="preserve"> text was lightly checked and corrected against a PDF of the printed text by Hamid Reza Hakimi, who also tagged</w:t>
+      </w:r>
+      <w:r>
+        <w:rPr>
+          <w:rFonts w:cs="Calibri"/>
+          <w:color w:val="000000"/>
+          <w:kern w:val="0"/>
+          <w:sz w:val="24"/>
+          <w:szCs w:val="24"/>
+          <w:lang w:eastAsia="en-GB"/>
+        </w:rPr>
+        <w:t xml:space="preserve"> the author and title names in the text.</w:t>
       </w:r>
     </w:p>
     <w:p>
       <w:pPr>
-        <w:keepNext/>
-        <w:keepLines/>
-        <w:spacing w:line="240" w:lineRule="auto"/>
-        <w:outlineLvl w:val="1"/>
+        <w:pStyle w:val="Heading1"/>
       </w:pPr>
       <w:proofErr w:type="spellStart"/>
       <w:r>
         <w:rPr>
-          <w:rFonts w:cs="Calibri"/>
-          <w:i/>
-          <w:iCs/>
-          <w:color w:val="2F5496"/>
-          <w:kern w:val="0"/>
-          <w:sz w:val="24"/>
-          <w:szCs w:val="24"/>
           <w:lang w:eastAsia="en-GB"/>
         </w:rPr>
         <w:t>Isnād</w:t>
       </w:r>
       <w:r>
         <w:rPr>
-          <w:rFonts w:cs="Calibri"/>
-          <w:color w:val="2F5496"/>
-          <w:kern w:val="0"/>
-          <w:sz w:val="24"/>
-          <w:szCs w:val="24"/>
           <w:lang w:eastAsia="en-GB"/>
         </w:rPr>
         <w:t>s</w:t>
@@ -1051,11 +1185,6 @@
       <w:proofErr w:type="spellEnd"/>
       <w:r>
         <w:rPr>
-          <w:rFonts w:cs="Calibri"/>
-          <w:color w:val="2F5496"/>
-          <w:kern w:val="0"/>
-          <w:sz w:val="24"/>
-          <w:szCs w:val="24"/>
           <w:lang w:eastAsia="en-GB"/>
         </w:rPr>
         <w:t xml:space="preserve"> </w:t>
@@ -1129,7 +1258,29 @@
           <w:szCs w:val="24"/>
           <w:lang w:eastAsia="en-GB"/>
         </w:rPr>
-        <w:t xml:space="preserve"> and took the next fifty word tokens following each beginning to constitute the </w:t>
+        <w:t xml:space="preserve"> and took the next </w:t>
+      </w:r>
+      <w:proofErr w:type="gramStart"/>
+      <w:r>
+        <w:rPr>
+          <w:rFonts w:cs="Calibri"/>
+          <w:kern w:val="0"/>
+          <w:sz w:val="24"/>
+          <w:szCs w:val="24"/>
+          <w:lang w:eastAsia="en-GB"/>
+        </w:rPr>
+        <w:t>fifty word</w:t>
+      </w:r>
+      <w:proofErr w:type="gramEnd"/>
+      <w:r>
+        <w:rPr>
+          <w:rFonts w:cs="Calibri"/>
+          <w:kern w:val="0"/>
+          <w:sz w:val="24"/>
+          <w:szCs w:val="24"/>
+          <w:lang w:eastAsia="en-GB"/>
+        </w:rPr>
+        <w:t xml:space="preserve"> tokens following each beginning to constitute the </w:t>
       </w:r>
       <w:proofErr w:type="spellStart"/>
       <w:r>
@@ -1187,7 +1338,17 @@
           <w:szCs w:val="24"/>
           <w:lang w:eastAsia="en-GB"/>
         </w:rPr>
-        <w:t xml:space="preserve">. We gave each a unique identification number, recorded the milestone in the text at which it was located and assembled all the </w:t>
+        <w:t>. We gave e</w:t>
+      </w:r>
+      <w:r>
+        <w:rPr>
+          <w:rFonts w:cs="Calibri"/>
+          <w:kern w:val="0"/>
+          <w:sz w:val="24"/>
+          <w:szCs w:val="24"/>
+          <w:lang w:eastAsia="en-GB"/>
+        </w:rPr>
+        <w:t xml:space="preserve">ach a unique identification number, recorded the milestone in the text at which it was located and assembled all the </w:t>
       </w:r>
       <w:proofErr w:type="spellStart"/>
       <w:r>
@@ -1303,6 +1464,7 @@
         <w:bidi/>
         <w:spacing w:line="240" w:lineRule="auto"/>
       </w:pPr>
+      <w:proofErr w:type="gramStart"/>
       <w:r>
         <w:rPr>
           <w:rFonts w:cs="Calibri"/>
@@ -1326,7 +1488,30 @@
           <w:rtl/>
           <w:lang w:eastAsia="en-GB"/>
         </w:rPr>
-        <w:t>أنبأنا] أبو الحسن عبد الغافر بن إسماعيل [أنا] محمد بن يحيى بن إبراهيم [أنا] أبو عبد الرحمن السلمي [قال سمعت] الحسين بن أحمد [يقول سمعت] الدقي [يقول سمعت] أبا عبد الله</w:t>
+        <w:t>أنبأنا</w:t>
+      </w:r>
+      <w:proofErr w:type="gramEnd"/>
+      <w:r>
+        <w:rPr>
+          <w:rFonts w:cs="Calibri"/>
+          <w:kern w:val="0"/>
+          <w:sz w:val="24"/>
+          <w:szCs w:val="24"/>
+          <w:rtl/>
+          <w:lang w:eastAsia="en-GB"/>
+        </w:rPr>
+        <w:t xml:space="preserve">] أبو الحسن عبد الغافر بن إسماعيل [أنا] محمد بن </w:t>
+      </w:r>
+      <w:r>
+        <w:rPr>
+          <w:rFonts w:cs="Calibri"/>
+          <w:kern w:val="0"/>
+          <w:sz w:val="24"/>
+          <w:szCs w:val="24"/>
+          <w:rtl/>
+          <w:lang w:eastAsia="en-GB"/>
+        </w:rPr>
+        <w:t>يحيى بن إبراهيم [أنا] أبو عبد الرحمن السلمي [قال سمعت] الحسين بن أحمد [يقول سمعت] الدقي [يقول سمعت] أبا عبد الله</w:t>
       </w:r>
     </w:p>
     <w:tbl>
@@ -1803,7 +1988,18 @@
                 <w:rtl/>
                 <w:lang w:eastAsia="en-GB"/>
               </w:rPr>
-              <w:t>أبو الحسن عبد الغافر بن إسماعيل</w:t>
+              <w:t xml:space="preserve">أبو الحسن عبد </w:t>
+            </w:r>
+            <w:r>
+              <w:rPr>
+                <w:rFonts w:cs="Calibri"/>
+                <w:kern w:val="0"/>
+                <w:sz w:val="24"/>
+                <w:szCs w:val="24"/>
+                <w:rtl/>
+                <w:lang w:eastAsia="en-GB"/>
+              </w:rPr>
+              <w:t>الغافر بن إسماعيل</w:t>
             </w:r>
           </w:p>
         </w:tc>
@@ -1950,7 +2146,17 @@
           <w:szCs w:val="24"/>
           <w:lang w:eastAsia="en-GB"/>
         </w:rPr>
-        <w:t xml:space="preserve"> introduced an additional name with another transmission chain after naming his direct informant. Applying these filters left us with 77,231 </w:t>
+        <w:t xml:space="preserve"> introduced an additional name wit</w:t>
+      </w:r>
+      <w:r>
+        <w:rPr>
+          <w:rFonts w:cs="Calibri"/>
+          <w:kern w:val="0"/>
+          <w:sz w:val="24"/>
+          <w:szCs w:val="24"/>
+          <w:lang w:eastAsia="en-GB"/>
+        </w:rPr>
+        <w:t xml:space="preserve">h another transmission chain after naming his direct informant. Applying these filters left us with 77,231 </w:t>
       </w:r>
       <w:proofErr w:type="spellStart"/>
       <w:r>
@@ -1989,26 +2195,13 @@
     </w:p>
     <w:p>
       <w:pPr>
-        <w:keepNext/>
-        <w:keepLines/>
-        <w:spacing w:line="240" w:lineRule="auto"/>
-        <w:outlineLvl w:val="1"/>
-        <w:rPr>
-          <w:rFonts w:cs="Calibri"/>
-          <w:color w:val="2F5496"/>
-          <w:kern w:val="0"/>
-          <w:sz w:val="24"/>
-          <w:szCs w:val="24"/>
+        <w:pStyle w:val="Heading1"/>
+        <w:rPr>
           <w:lang w:eastAsia="en-GB"/>
         </w:rPr>
       </w:pPr>
       <w:r>
         <w:rPr>
-          <w:rFonts w:cs="Calibri"/>
-          <w:color w:val="2F5496"/>
-          <w:kern w:val="0"/>
-          <w:sz w:val="24"/>
-          <w:szCs w:val="24"/>
           <w:lang w:eastAsia="en-GB"/>
         </w:rPr>
         <w:t>Name List</w:t>
@@ -2037,7 +2230,17 @@
           <w:szCs w:val="24"/>
           <w:lang w:eastAsia="en-GB"/>
         </w:rPr>
-        <w:t>ʿAsākir</w:t>
+        <w:t>ʿ</w:t>
+      </w:r>
+      <w:r>
+        <w:rPr>
+          <w:rFonts w:cs="Calibri"/>
+          <w:kern w:val="0"/>
+          <w:sz w:val="24"/>
+          <w:szCs w:val="24"/>
+          <w:lang w:eastAsia="en-GB"/>
+        </w:rPr>
+        <w:t>Asākir</w:t>
       </w:r>
       <w:proofErr w:type="spellEnd"/>
       <w:r>
@@ -2115,7 +2318,17 @@
           <w:szCs w:val="24"/>
           <w:lang w:eastAsia="en-GB"/>
         </w:rPr>
-        <w:t xml:space="preserve">9,238 ‘surface forms’ of names (that is, names as they appear in a text), which mapped to 3,885 distinct identities. </w:t>
+        <w:t>9,238 ‘surface forms’ of names (that is, n</w:t>
+      </w:r>
+      <w:r>
+        <w:rPr>
+          <w:rFonts w:cs="Calibri"/>
+          <w:kern w:val="0"/>
+          <w:sz w:val="24"/>
+          <w:szCs w:val="24"/>
+          <w:lang w:eastAsia="en-GB"/>
+        </w:rPr>
+        <w:t xml:space="preserve">ames as they appear in a text), which mapped to 3,885 distinct identities. </w:t>
       </w:r>
       <w:bookmarkEnd w:id="1"/>
       <w:r>
@@ -2137,7 +2350,17 @@
           <w:szCs w:val="24"/>
           <w:lang w:eastAsia="en-GB"/>
         </w:rPr>
-        <w:t>Ṭabarī’s</w:t>
+        <w:t>Ṭ</w:t>
+      </w:r>
+      <w:r>
+        <w:rPr>
+          <w:rFonts w:cs="Calibri"/>
+          <w:kern w:val="0"/>
+          <w:sz w:val="24"/>
+          <w:szCs w:val="24"/>
+          <w:lang w:eastAsia="en-GB"/>
+        </w:rPr>
+        <w:t>abarī’s</w:t>
       </w:r>
       <w:proofErr w:type="spellEnd"/>
       <w:r>
@@ -2159,7 +2382,17 @@
           <w:szCs w:val="24"/>
           <w:lang w:eastAsia="en-GB"/>
         </w:rPr>
-        <w:t>ʿAsākir</w:t>
+        <w:t>ʿAsāk</w:t>
+      </w:r>
+      <w:r>
+        <w:rPr>
+          <w:rFonts w:cs="Calibri"/>
+          <w:kern w:val="0"/>
+          <w:sz w:val="24"/>
+          <w:szCs w:val="24"/>
+          <w:lang w:eastAsia="en-GB"/>
+        </w:rPr>
+        <w:t>ir</w:t>
       </w:r>
       <w:proofErr w:type="spellEnd"/>
       <w:r>
@@ -2181,7 +2414,17 @@
           <w:szCs w:val="24"/>
           <w:lang w:eastAsia="en-GB"/>
         </w:rPr>
-        <w:t>Ṭabarī</w:t>
+        <w:t>Ṭ</w:t>
+      </w:r>
+      <w:r>
+        <w:rPr>
+          <w:rFonts w:cs="Calibri"/>
+          <w:kern w:val="0"/>
+          <w:sz w:val="24"/>
+          <w:szCs w:val="24"/>
+          <w:lang w:eastAsia="en-GB"/>
+        </w:rPr>
+        <w:t>abarī</w:t>
       </w:r>
       <w:proofErr w:type="spellEnd"/>
       <w:r>
@@ -2267,18 +2510,29 @@
           <w:szCs w:val="24"/>
           <w:lang w:eastAsia="en-GB"/>
         </w:rPr>
-        <w:t xml:space="preserve">To decide on the normalised form to be used, we looked for patterns, searching, for example, for similar surface forms that differed only in the inclusion or omission of a </w:t>
-      </w:r>
-      <w:r>
-        <w:rPr>
-          <w:rFonts w:cs="Calibri"/>
-          <w:i/>
+        <w:t>To decide on t</w:t>
+      </w:r>
+      <w:r>
+        <w:rPr>
+          <w:rFonts w:cs="Calibri"/>
           <w:color w:val="000000"/>
           <w:kern w:val="0"/>
           <w:sz w:val="24"/>
           <w:szCs w:val="24"/>
           <w:lang w:eastAsia="en-GB"/>
         </w:rPr>
+        <w:t xml:space="preserve">he normalised form to be used, we looked for patterns, searching, for example, for similar surface forms that differed only in the inclusion or omission of a </w:t>
+      </w:r>
+      <w:r>
+        <w:rPr>
+          <w:rFonts w:cs="Calibri"/>
+          <w:i/>
+          <w:color w:val="000000"/>
+          <w:kern w:val="0"/>
+          <w:sz w:val="24"/>
+          <w:szCs w:val="24"/>
+          <w:lang w:eastAsia="en-GB"/>
+        </w:rPr>
         <w:t>kunya</w:t>
       </w:r>
       <w:r>
@@ -2339,7 +2593,42 @@
           <w:szCs w:val="24"/>
           <w:lang w:eastAsia="en-GB"/>
         </w:rPr>
-        <w:t xml:space="preserve"> names preceding and following it. The normalised name is not always the most commonly cited surface form. Instead, it is often the shortest form or the one that best distinguishes the named individual from other, similarly named people.</w:t>
+        <w:t xml:space="preserve"> n</w:t>
+      </w:r>
+      <w:r>
+        <w:rPr>
+          <w:rFonts w:cs="Calibri"/>
+          <w:color w:val="000000"/>
+          <w:kern w:val="0"/>
+          <w:sz w:val="24"/>
+          <w:szCs w:val="24"/>
+          <w:lang w:eastAsia="en-GB"/>
+        </w:rPr>
+        <w:t xml:space="preserve">ames preceding and following it. The normalised name is not always the </w:t>
+      </w:r>
+      <w:proofErr w:type="gramStart"/>
+      <w:r>
+        <w:rPr>
+          <w:rFonts w:cs="Calibri"/>
+          <w:color w:val="000000"/>
+          <w:kern w:val="0"/>
+          <w:sz w:val="24"/>
+          <w:szCs w:val="24"/>
+          <w:lang w:eastAsia="en-GB"/>
+        </w:rPr>
+        <w:t>most commonly cited</w:t>
+      </w:r>
+      <w:proofErr w:type="gramEnd"/>
+      <w:r>
+        <w:rPr>
+          <w:rFonts w:cs="Calibri"/>
+          <w:color w:val="000000"/>
+          <w:kern w:val="0"/>
+          <w:sz w:val="24"/>
+          <w:szCs w:val="24"/>
+          <w:lang w:eastAsia="en-GB"/>
+        </w:rPr>
+        <w:t xml:space="preserve"> surface form. Instead, it is often the shortest form or the one that best distinguishes the named individual from other, similarly named people.</w:t>
       </w:r>
     </w:p>
     <w:p>
@@ -2367,7 +2656,18 @@
           <w:szCs w:val="24"/>
           <w:lang w:eastAsia="en-GB"/>
         </w:rPr>
-        <w:t>ʿAsākir</w:t>
+        <w:t>ʿ</w:t>
+      </w:r>
+      <w:r>
+        <w:rPr>
+          <w:rFonts w:cs="Calibri"/>
+          <w:color w:val="000000"/>
+          <w:kern w:val="0"/>
+          <w:sz w:val="24"/>
+          <w:szCs w:val="24"/>
+          <w:lang w:eastAsia="en-GB"/>
+        </w:rPr>
+        <w:t>Asākir</w:t>
       </w:r>
       <w:proofErr w:type="spellEnd"/>
       <w:r>
@@ -2406,26 +2706,13 @@
     </w:p>
     <w:p>
       <w:pPr>
-        <w:keepNext/>
-        <w:keepLines/>
-        <w:spacing w:line="240" w:lineRule="auto"/>
-        <w:outlineLvl w:val="1"/>
-        <w:rPr>
-          <w:rFonts w:cs="Calibri"/>
-          <w:color w:val="2F5496"/>
-          <w:kern w:val="0"/>
-          <w:sz w:val="24"/>
-          <w:szCs w:val="24"/>
+        <w:pStyle w:val="Heading1"/>
+        <w:rPr>
           <w:lang w:eastAsia="en-GB"/>
         </w:rPr>
       </w:pPr>
       <w:r>
         <w:rPr>
-          <w:rFonts w:cs="Calibri"/>
-          <w:color w:val="2F5496"/>
-          <w:kern w:val="0"/>
-          <w:sz w:val="24"/>
-          <w:szCs w:val="24"/>
           <w:lang w:eastAsia="en-GB"/>
         </w:rPr>
         <w:t>Transmission terms</w:t>
@@ -2476,7 +2763,17 @@
           <w:szCs w:val="24"/>
           <w:lang w:eastAsia="en-GB"/>
         </w:rPr>
-        <w:t>Ṭabarī</w:t>
+        <w:t>Ṭ</w:t>
+      </w:r>
+      <w:r>
+        <w:rPr>
+          <w:rFonts w:cs="Calibri"/>
+          <w:kern w:val="0"/>
+          <w:sz w:val="24"/>
+          <w:szCs w:val="24"/>
+          <w:lang w:eastAsia="en-GB"/>
+        </w:rPr>
+        <w:t>abarī</w:t>
       </w:r>
       <w:proofErr w:type="spellEnd"/>
       <w:r>
@@ -2509,7 +2806,17 @@
           <w:szCs w:val="24"/>
           <w:lang w:eastAsia="en-GB"/>
         </w:rPr>
-        <w:t>. We also created a list of words to remove from the cells once we had split them.</w:t>
+        <w:t xml:space="preserve">. We also </w:t>
+      </w:r>
+      <w:r>
+        <w:rPr>
+          <w:rFonts w:cs="Calibri"/>
+          <w:kern w:val="0"/>
+          <w:sz w:val="24"/>
+          <w:szCs w:val="24"/>
+          <w:lang w:eastAsia="en-GB"/>
+        </w:rPr>
+        <w:t>created a list of words to remove from the cells once we had split them.</w:t>
       </w:r>
     </w:p>
     <w:p>
@@ -2574,7 +2881,17 @@
           <w:lang w:eastAsia="en-GB"/>
         </w:rPr>
         <w:lastRenderedPageBreak/>
-        <w:t xml:space="preserve">We also searched within </w:t>
+        <w:t>We also sea</w:t>
+      </w:r>
+      <w:r>
+        <w:rPr>
+          <w:rFonts w:cs="Calibri"/>
+          <w:kern w:val="0"/>
+          <w:sz w:val="24"/>
+          <w:szCs w:val="24"/>
+          <w:lang w:eastAsia="en-GB"/>
+        </w:rPr>
+        <w:t xml:space="preserve">rched within </w:t>
       </w:r>
       <w:proofErr w:type="spellStart"/>
       <w:r>
@@ -2691,7 +3008,31 @@
           <w:szCs w:val="24"/>
           <w:lang w:eastAsia="en-GB"/>
         </w:rPr>
-        <w:t>lafẓan</w:t>
+        <w:t>laf</w:t>
+      </w:r>
+      <w:r>
+        <w:rPr>
+          <w:rFonts w:cs="Calibri"/>
+          <w:i/>
+          <w:iCs/>
+          <w:kern w:val="0"/>
+          <w:sz w:val="24"/>
+          <w:szCs w:val="24"/>
+          <w:lang w:eastAsia="en-GB"/>
+        </w:rPr>
+        <w:t>ẓ</w:t>
+      </w:r>
+      <w:r>
+        <w:rPr>
+          <w:rFonts w:cs="Calibri"/>
+          <w:i/>
+          <w:iCs/>
+          <w:kern w:val="0"/>
+          <w:sz w:val="24"/>
+          <w:szCs w:val="24"/>
+          <w:lang w:eastAsia="en-GB"/>
+        </w:rPr>
+        <w:t>an</w:t>
       </w:r>
       <w:proofErr w:type="spellEnd"/>
       <w:r>
@@ -2812,7 +3153,17 @@
           <w:szCs w:val="24"/>
           <w:lang w:eastAsia="en-GB"/>
         </w:rPr>
-        <w:t>, as well as references to a person’s writing (</w:t>
+        <w:t>, as well as references to</w:t>
+      </w:r>
+      <w:r>
+        <w:rPr>
+          <w:rFonts w:cs="Calibri"/>
+          <w:kern w:val="0"/>
+          <w:sz w:val="24"/>
+          <w:szCs w:val="24"/>
+          <w:lang w:eastAsia="en-GB"/>
+        </w:rPr>
+        <w:t xml:space="preserve"> a person’s writing (</w:t>
       </w:r>
       <w:proofErr w:type="spellStart"/>
       <w:r>
@@ -2862,7 +3213,29 @@
           <w:szCs w:val="24"/>
           <w:lang w:eastAsia="en-GB"/>
         </w:rPr>
-        <w:t xml:space="preserve">). We chose the terms on the basis of their frequency within the </w:t>
+        <w:t xml:space="preserve">). We chose the terms </w:t>
+      </w:r>
+      <w:proofErr w:type="gramStart"/>
+      <w:r>
+        <w:rPr>
+          <w:rFonts w:cs="Calibri"/>
+          <w:kern w:val="0"/>
+          <w:sz w:val="24"/>
+          <w:szCs w:val="24"/>
+          <w:lang w:eastAsia="en-GB"/>
+        </w:rPr>
+        <w:t>on the basis of</w:t>
+      </w:r>
+      <w:proofErr w:type="gramEnd"/>
+      <w:r>
+        <w:rPr>
+          <w:rFonts w:cs="Calibri"/>
+          <w:kern w:val="0"/>
+          <w:sz w:val="24"/>
+          <w:szCs w:val="24"/>
+          <w:lang w:eastAsia="en-GB"/>
+        </w:rPr>
+        <w:t xml:space="preserve"> their frequency within the </w:t>
       </w:r>
       <w:proofErr w:type="spellStart"/>
       <w:r>
@@ -2901,26 +3274,13 @@
     </w:p>
     <w:p>
       <w:pPr>
-        <w:keepNext/>
-        <w:keepLines/>
-        <w:spacing w:line="240" w:lineRule="auto"/>
-        <w:outlineLvl w:val="1"/>
-        <w:rPr>
-          <w:rFonts w:cs="Calibri"/>
-          <w:color w:val="2F5496"/>
-          <w:kern w:val="0"/>
-          <w:sz w:val="24"/>
-          <w:szCs w:val="24"/>
+        <w:pStyle w:val="Heading1"/>
+        <w:rPr>
           <w:lang w:eastAsia="en-GB"/>
         </w:rPr>
       </w:pPr>
       <w:r>
         <w:rPr>
-          <w:rFonts w:cs="Calibri"/>
-          <w:color w:val="2F5496"/>
-          <w:kern w:val="0"/>
-          <w:sz w:val="24"/>
-          <w:szCs w:val="24"/>
           <w:lang w:eastAsia="en-GB"/>
         </w:rPr>
         <w:t>Author names and titles of works</w:t>
@@ -2938,7 +3298,29 @@
           <w:szCs w:val="24"/>
           <w:lang w:eastAsia="en-GB"/>
         </w:rPr>
-        <w:t xml:space="preserve">We assembled a list of persons whom modern scholars credit with authoring books on which Ibn </w:t>
+        <w:t xml:space="preserve">We assembled a list of persons whom modern </w:t>
+      </w:r>
+      <w:proofErr w:type="gramStart"/>
+      <w:r>
+        <w:rPr>
+          <w:rFonts w:cs="Calibri"/>
+          <w:kern w:val="0"/>
+          <w:sz w:val="24"/>
+          <w:szCs w:val="24"/>
+          <w:lang w:eastAsia="en-GB"/>
+        </w:rPr>
+        <w:t>scholars</w:t>
+      </w:r>
+      <w:proofErr w:type="gramEnd"/>
+      <w:r>
+        <w:rPr>
+          <w:rFonts w:cs="Calibri"/>
+          <w:kern w:val="0"/>
+          <w:sz w:val="24"/>
+          <w:szCs w:val="24"/>
+          <w:lang w:eastAsia="en-GB"/>
+        </w:rPr>
+        <w:t xml:space="preserve"> credit with authoring books on which Ibn </w:t>
       </w:r>
       <w:proofErr w:type="spellStart"/>
       <w:r>
@@ -2960,7 +3342,17 @@
           <w:szCs w:val="24"/>
           <w:lang w:eastAsia="en-GB"/>
         </w:rPr>
-        <w:t xml:space="preserve"> relied. We gave each author a unique ID and used these IDs throughout our data set. There are 238 such authors. However, their ID numbers, assigned before normalisation was complete and thus before variant names for the same individual were identified, run to 241. We refrained from renumbering the authors to avoid disrupting links within our data.</w:t>
+        <w:t xml:space="preserve"> relied. We gave each author a unique ID and used these IDs throughout our data set. There are 238 such authors. However, their ID numbers, assigned before </w:t>
+      </w:r>
+      <w:r>
+        <w:rPr>
+          <w:rFonts w:cs="Calibri"/>
+          <w:kern w:val="0"/>
+          <w:sz w:val="24"/>
+          <w:szCs w:val="24"/>
+          <w:lang w:eastAsia="en-GB"/>
+        </w:rPr>
+        <w:t>normalisation was complete and thus before variant names for the same individual were identified, run to 241. We refrained from renumbering the authors to avoid disrupting links within our data.</w:t>
       </w:r>
     </w:p>
     <w:p>
@@ -2975,29 +3367,17 @@
           <w:szCs w:val="24"/>
           <w:lang w:eastAsia="en-GB"/>
         </w:rPr>
-        <w:t xml:space="preserve">To identify the authors, we drew (as noted above) on the works of </w:t>
-      </w:r>
-      <w:proofErr w:type="spellStart"/>
-      <w:r>
-        <w:rPr>
-          <w:rFonts w:cs="Calibri"/>
-          <w:kern w:val="0"/>
-          <w:sz w:val="24"/>
-          <w:szCs w:val="24"/>
-          <w:lang w:eastAsia="en-GB"/>
-        </w:rPr>
-        <w:t>Scheiner</w:t>
-      </w:r>
-      <w:proofErr w:type="spellEnd"/>
-      <w:r>
-        <w:rPr>
-          <w:rFonts w:cs="Calibri"/>
-          <w:kern w:val="0"/>
-          <w:sz w:val="24"/>
-          <w:szCs w:val="24"/>
-          <w:lang w:eastAsia="en-GB"/>
-        </w:rPr>
-        <w:t>, Mourad and al-</w:t>
+        <w:t>To identify the authors, we drew (as noted above) on the work</w:t>
+      </w:r>
+      <w:r>
+        <w:rPr>
+          <w:rFonts w:cs="Calibri"/>
+          <w:kern w:val="0"/>
+          <w:sz w:val="24"/>
+          <w:szCs w:val="24"/>
+          <w:lang w:eastAsia="en-GB"/>
+        </w:rPr>
+        <w:t>s of Scheiner, Mourad and al-</w:t>
       </w:r>
       <w:proofErr w:type="spellStart"/>
       <w:r>
@@ -3041,7 +3421,17 @@
           <w:szCs w:val="24"/>
           <w:lang w:eastAsia="en-GB"/>
         </w:rPr>
-        <w:t xml:space="preserve"> and occasionally the third edition of the </w:t>
+        <w:t xml:space="preserve"> and occasio</w:t>
+      </w:r>
+      <w:r>
+        <w:rPr>
+          <w:rFonts w:cs="Calibri"/>
+          <w:kern w:val="0"/>
+          <w:sz w:val="24"/>
+          <w:szCs w:val="24"/>
+          <w:lang w:eastAsia="en-GB"/>
+        </w:rPr>
+        <w:t xml:space="preserve">nally the third edition of the </w:t>
       </w:r>
       <w:r>
         <w:rPr>
@@ -3068,26 +3458,13 @@
     </w:p>
     <w:p>
       <w:pPr>
-        <w:keepNext/>
-        <w:keepLines/>
-        <w:spacing w:line="240" w:lineRule="auto"/>
-        <w:outlineLvl w:val="1"/>
-        <w:rPr>
-          <w:rFonts w:cs="Calibri"/>
-          <w:color w:val="2F5496"/>
-          <w:kern w:val="0"/>
-          <w:sz w:val="24"/>
-          <w:szCs w:val="24"/>
+        <w:pStyle w:val="Heading1"/>
+        <w:rPr>
           <w:lang w:eastAsia="en-GB"/>
         </w:rPr>
       </w:pPr>
       <w:r>
         <w:rPr>
-          <w:rFonts w:cs="Calibri"/>
-          <w:color w:val="2F5496"/>
-          <w:kern w:val="0"/>
-          <w:sz w:val="24"/>
-          <w:szCs w:val="24"/>
           <w:lang w:eastAsia="en-GB"/>
         </w:rPr>
         <w:t>Search terms and results</w:t>
@@ -3161,7 +3538,17 @@
           <w:szCs w:val="24"/>
           <w:lang w:eastAsia="en-GB"/>
         </w:rPr>
-        <w:t>We also did some general searches – Underwood’s Boolean fishing expeditions. We include the results and discuss these in posts 5 and 6.</w:t>
+        <w:t>We also did some general searches – Underwood’s Boolean fishing expedi</w:t>
+      </w:r>
+      <w:r>
+        <w:rPr>
+          <w:rFonts w:cs="Calibri"/>
+          <w:kern w:val="0"/>
+          <w:sz w:val="24"/>
+          <w:szCs w:val="24"/>
+          <w:lang w:eastAsia="en-GB"/>
+        </w:rPr>
+        <w:t>tions. We include the results and discuss these in posts 5 and 6.</w:t>
       </w:r>
     </w:p>
     <w:p>
@@ -3264,7 +3651,17 @@
           <w:szCs w:val="24"/>
           <w:lang w:eastAsia="en-GB"/>
         </w:rPr>
-        <w:t xml:space="preserve"> used in preparing the </w:t>
+        <w:t xml:space="preserve"> used in preparing t</w:t>
+      </w:r>
+      <w:r>
+        <w:rPr>
+          <w:rFonts w:cs="Calibri"/>
+          <w:kern w:val="0"/>
+          <w:sz w:val="24"/>
+          <w:szCs w:val="24"/>
+          <w:lang w:eastAsia="en-GB"/>
+        </w:rPr>
+        <w:t xml:space="preserve">he </w:t>
       </w:r>
       <w:r>
         <w:rPr>
@@ -3371,18 +3768,52 @@
           <w:szCs w:val="24"/>
           <w:lang w:eastAsia="en-GB"/>
         </w:rPr>
-        <w:t>khaṭṭ</w:t>
-      </w:r>
-      <w:proofErr w:type="spellEnd"/>
-      <w:r>
-        <w:rPr>
-          <w:rFonts w:cs="Calibri"/>
-          <w:kern w:val="0"/>
-          <w:sz w:val="24"/>
-          <w:szCs w:val="24"/>
-          <w:lang w:eastAsia="en-GB"/>
-        </w:rPr>
-        <w:t xml:space="preserve"> denotes his reading of his predecessors’  handwritten text. </w:t>
+        <w:t>kha</w:t>
+      </w:r>
+      <w:r>
+        <w:rPr>
+          <w:rFonts w:cs="Calibri"/>
+          <w:i/>
+          <w:iCs/>
+          <w:kern w:val="0"/>
+          <w:sz w:val="24"/>
+          <w:szCs w:val="24"/>
+          <w:lang w:eastAsia="en-GB"/>
+        </w:rPr>
+        <w:t>ṭṭ</w:t>
+      </w:r>
+      <w:proofErr w:type="spellEnd"/>
+      <w:r>
+        <w:rPr>
+          <w:rFonts w:cs="Calibri"/>
+          <w:kern w:val="0"/>
+          <w:sz w:val="24"/>
+          <w:szCs w:val="24"/>
+          <w:lang w:eastAsia="en-GB"/>
+        </w:rPr>
+        <w:t xml:space="preserve"> denotes his reading of his predecessors</w:t>
+      </w:r>
+      <w:proofErr w:type="gramStart"/>
+      <w:r>
+        <w:rPr>
+          <w:rFonts w:cs="Calibri"/>
+          <w:kern w:val="0"/>
+          <w:sz w:val="24"/>
+          <w:szCs w:val="24"/>
+          <w:lang w:eastAsia="en-GB"/>
+        </w:rPr>
+        <w:t>’  handwritten</w:t>
+      </w:r>
+      <w:proofErr w:type="gramEnd"/>
+      <w:r>
+        <w:rPr>
+          <w:rFonts w:cs="Calibri"/>
+          <w:kern w:val="0"/>
+          <w:sz w:val="24"/>
+          <w:szCs w:val="24"/>
+          <w:lang w:eastAsia="en-GB"/>
+        </w:rPr>
+        <w:t xml:space="preserve"> text. </w:t>
       </w:r>
       <w:r>
         <w:rPr>
@@ -3446,7 +3877,17 @@
           <w:szCs w:val="24"/>
           <w:lang w:eastAsia="en-GB"/>
         </w:rPr>
-        <w:t xml:space="preserve"> terms offer a good representation of the nature of Ibn </w:t>
+        <w:t xml:space="preserve"> terms off</w:t>
+      </w:r>
+      <w:r>
+        <w:rPr>
+          <w:rFonts w:cs="Calibri"/>
+          <w:kern w:val="0"/>
+          <w:sz w:val="24"/>
+          <w:szCs w:val="24"/>
+          <w:lang w:eastAsia="en-GB"/>
+        </w:rPr>
+        <w:t xml:space="preserve">er a good representation of the nature of Ibn </w:t>
       </w:r>
       <w:proofErr w:type="spellStart"/>
       <w:r>
@@ -3493,26 +3934,13 @@
     </w:p>
     <w:p>
       <w:pPr>
-        <w:keepNext/>
-        <w:keepLines/>
-        <w:spacing w:line="240" w:lineRule="auto"/>
-        <w:outlineLvl w:val="1"/>
-        <w:rPr>
-          <w:rFonts w:cs="Calibri"/>
-          <w:color w:val="2F5496"/>
-          <w:kern w:val="0"/>
-          <w:sz w:val="24"/>
-          <w:szCs w:val="24"/>
+        <w:pStyle w:val="Heading1"/>
+        <w:rPr>
           <w:lang w:eastAsia="en-GB"/>
         </w:rPr>
       </w:pPr>
       <w:r>
         <w:rPr>
-          <w:rFonts w:cs="Calibri"/>
-          <w:color w:val="2F5496"/>
-          <w:kern w:val="0"/>
-          <w:sz w:val="24"/>
-          <w:szCs w:val="24"/>
           <w:lang w:eastAsia="en-GB"/>
         </w:rPr>
         <w:t>Text reuse data</w:t>
@@ -3552,40 +3980,28 @@
           <w:szCs w:val="24"/>
           <w:lang w:eastAsia="en-GB"/>
         </w:rPr>
-        <w:t xml:space="preserve"> corpus that </w:t>
-      </w:r>
-      <w:proofErr w:type="spellStart"/>
-      <w:r>
-        <w:rPr>
-          <w:rFonts w:cs="Calibri"/>
-          <w:kern w:val="0"/>
-          <w:sz w:val="24"/>
-          <w:szCs w:val="24"/>
-          <w:lang w:eastAsia="en-GB"/>
-        </w:rPr>
-        <w:t>Scheiner</w:t>
-      </w:r>
-      <w:proofErr w:type="spellEnd"/>
-      <w:r>
-        <w:rPr>
-          <w:rFonts w:cs="Calibri"/>
-          <w:kern w:val="0"/>
-          <w:sz w:val="24"/>
-          <w:szCs w:val="24"/>
-          <w:lang w:eastAsia="en-GB"/>
-        </w:rPr>
-        <w:t xml:space="preserve"> cited as sources for Ibn </w:t>
-      </w:r>
-      <w:proofErr w:type="spellStart"/>
-      <w:r>
-        <w:rPr>
-          <w:rFonts w:cs="Calibri"/>
-          <w:kern w:val="0"/>
-          <w:sz w:val="24"/>
-          <w:szCs w:val="24"/>
-          <w:lang w:eastAsia="en-GB"/>
-        </w:rPr>
-        <w:t>ʿAsākir</w:t>
+        <w:t xml:space="preserve"> corpus that Scheiner cited as sources for Ibn </w:t>
+      </w:r>
+      <w:proofErr w:type="spellStart"/>
+      <w:r>
+        <w:rPr>
+          <w:rFonts w:cs="Calibri"/>
+          <w:kern w:val="0"/>
+          <w:sz w:val="24"/>
+          <w:szCs w:val="24"/>
+          <w:lang w:eastAsia="en-GB"/>
+        </w:rPr>
+        <w:t>ʿAsā</w:t>
+      </w:r>
+      <w:r>
+        <w:rPr>
+          <w:rFonts w:cs="Calibri"/>
+          <w:kern w:val="0"/>
+          <w:sz w:val="24"/>
+          <w:szCs w:val="24"/>
+          <w:lang w:eastAsia="en-GB"/>
+        </w:rPr>
+        <w:t>kir</w:t>
       </w:r>
       <w:proofErr w:type="spellEnd"/>
       <w:r>
@@ -3618,7 +4034,29 @@
           <w:szCs w:val="24"/>
           <w:lang w:eastAsia="en-GB"/>
         </w:rPr>
-        <w:t>to detect text reuse. We collated the results and graphed them with Power BI software in order to reveal the general pattern of reuse for each work.</w:t>
+        <w:t xml:space="preserve">to detect text reuse. We collated the results and graphed them with Power BI software </w:t>
+      </w:r>
+      <w:proofErr w:type="gramStart"/>
+      <w:r>
+        <w:rPr>
+          <w:rFonts w:cs="Calibri"/>
+          <w:kern w:val="0"/>
+          <w:sz w:val="24"/>
+          <w:szCs w:val="24"/>
+          <w:lang w:eastAsia="en-GB"/>
+        </w:rPr>
+        <w:t>in order to</w:t>
+      </w:r>
+      <w:proofErr w:type="gramEnd"/>
+      <w:r>
+        <w:rPr>
+          <w:rFonts w:cs="Calibri"/>
+          <w:kern w:val="0"/>
+          <w:sz w:val="24"/>
+          <w:szCs w:val="24"/>
+          <w:lang w:eastAsia="en-GB"/>
+        </w:rPr>
+        <w:t xml:space="preserve"> reveal the general pattern of reuse for each work.</w:t>
       </w:r>
     </w:p>
     <w:p>
@@ -3662,7 +4100,17 @@
           <w:szCs w:val="24"/>
           <w:lang w:eastAsia="en-GB"/>
         </w:rPr>
-        <w:t xml:space="preserve"> corpus are divided into numbered 300-word chunks, which we call milestones. For each instance of overlap between two books, the reuse comparison files record the milestone location of the alignment in each book. </w:t>
+        <w:t xml:space="preserve"> corpus are divided into numbered 30</w:t>
+      </w:r>
+      <w:r>
+        <w:rPr>
+          <w:rFonts w:cs="Calibri"/>
+          <w:kern w:val="0"/>
+          <w:sz w:val="24"/>
+          <w:szCs w:val="24"/>
+          <w:lang w:eastAsia="en-GB"/>
+        </w:rPr>
+        <w:t xml:space="preserve">0-word chunks, which we call milestones. For each instance of overlap between two books, the reuse comparison files record the milestone location of the alignment in each book. </w:t>
       </w:r>
     </w:p>
     <w:p>
@@ -3725,7 +4173,17 @@
           <w:szCs w:val="24"/>
           <w:lang w:eastAsia="en-GB"/>
         </w:rPr>
-        <w:t xml:space="preserve"> listing. This allowed us to investigate whether citations of an author’s name are accompanied by reuse of that author’s text.</w:t>
+        <w:t xml:space="preserve"> listing. This allowed </w:t>
+      </w:r>
+      <w:r>
+        <w:rPr>
+          <w:rFonts w:cs="Calibri"/>
+          <w:kern w:val="0"/>
+          <w:sz w:val="24"/>
+          <w:szCs w:val="24"/>
+          <w:lang w:eastAsia="en-GB"/>
+        </w:rPr>
+        <w:t>us to investigate whether citations of an author’s name are accompanied by reuse of that author’s text.</w:t>
       </w:r>
     </w:p>
     <w:p>
@@ -3748,31 +4206,28 @@
           <w:lang w:eastAsia="en-GB"/>
         </w:rPr>
         <w:lastRenderedPageBreak/>
-        <w:t>The data we present here has not yet been carefully studied. But our general impression is that there is less correlation between citation and reuse than modern scholars might assume.</w:t>
+        <w:t>The data we present here has not yet been carefully studied. But our general impression is that there is less correlation between citation and reuse tha</w:t>
+      </w:r>
+      <w:r>
+        <w:rPr>
+          <w:rFonts w:cs="Calibri"/>
+          <w:kern w:val="0"/>
+          <w:sz w:val="24"/>
+          <w:szCs w:val="24"/>
+          <w:lang w:eastAsia="en-GB"/>
+        </w:rPr>
+        <w:t>n modern scholars might assume.</w:t>
       </w:r>
     </w:p>
     <w:p>
       <w:pPr>
-        <w:keepNext/>
-        <w:keepLines/>
-        <w:spacing w:line="240" w:lineRule="auto"/>
-        <w:outlineLvl w:val="1"/>
-        <w:rPr>
-          <w:rFonts w:cs="Calibri"/>
-          <w:color w:val="2F5496"/>
-          <w:kern w:val="0"/>
-          <w:sz w:val="24"/>
-          <w:szCs w:val="24"/>
+        <w:pStyle w:val="Heading1"/>
+        <w:rPr>
           <w:lang w:eastAsia="en-GB"/>
         </w:rPr>
       </w:pPr>
       <w:r>
         <w:rPr>
-          <w:rFonts w:cs="Calibri"/>
-          <w:color w:val="2F5496"/>
-          <w:kern w:val="0"/>
-          <w:sz w:val="24"/>
-          <w:szCs w:val="24"/>
           <w:lang w:eastAsia="en-GB"/>
         </w:rPr>
         <w:t>Challenges</w:t>
@@ -3802,18 +4257,10 @@
     </w:p>
     <w:p>
       <w:pPr>
-        <w:keepNext/>
-        <w:keepLines/>
-        <w:spacing w:line="240" w:lineRule="auto"/>
-        <w:outlineLvl w:val="2"/>
+        <w:pStyle w:val="Heading2"/>
       </w:pPr>
       <w:r>
         <w:rPr>
-          <w:rFonts w:cs="Calibri"/>
-          <w:color w:val="1F3863"/>
-          <w:kern w:val="0"/>
-          <w:sz w:val="24"/>
-          <w:szCs w:val="24"/>
           <w:lang w:eastAsia="en-GB"/>
         </w:rPr>
         <w:t>Paragraph markers</w:t>
@@ -3875,7 +4322,17 @@
           <w:szCs w:val="24"/>
           <w:lang w:eastAsia="en-GB"/>
         </w:rPr>
-        <w:t xml:space="preserve"> corpus had been annotated previously by team members, but the annotation procedure does not normally involve checking paragraph tags, as this is very time-consuming and is not required for text reuse detection or other corpus-wide studies we are undertaking. We thus felt some light editing would be useful. Hamid Reza Hakimi spent more than ten hours correcting paragraph markers. We know additional work in this area could be done.</w:t>
+        <w:t xml:space="preserve"> corpus had been annotated previously by team members, but the annotation procedure does not normally involve checking paragraph tags, as this is very time-consuming and is not required for text reuse detection or other corpus-wide studies we are undertaki</w:t>
+      </w:r>
+      <w:r>
+        <w:rPr>
+          <w:rFonts w:cs="Calibri"/>
+          <w:kern w:val="0"/>
+          <w:sz w:val="24"/>
+          <w:szCs w:val="24"/>
+          <w:lang w:eastAsia="en-GB"/>
+        </w:rPr>
+        <w:t>ng. We thus felt some light editing would be useful. Hamid Reza Hakimi spent more than ten hours correcting paragraph markers. We know additional work in this area could be done.</w:t>
       </w:r>
     </w:p>
     <w:p>
@@ -3924,7 +4381,17 @@
           <w:szCs w:val="24"/>
           <w:lang w:eastAsia="en-GB"/>
         </w:rPr>
-        <w:t xml:space="preserve"> was that we sometimes missed distinctions between separate </w:t>
+        <w:t xml:space="preserve"> was</w:t>
+      </w:r>
+      <w:r>
+        <w:rPr>
+          <w:rFonts w:cs="Calibri"/>
+          <w:kern w:val="0"/>
+          <w:sz w:val="24"/>
+          <w:szCs w:val="24"/>
+          <w:lang w:eastAsia="en-GB"/>
+        </w:rPr>
+        <w:t xml:space="preserve"> that we sometimes missed distinctions between separate </w:t>
       </w:r>
       <w:proofErr w:type="spellStart"/>
       <w:r>
@@ -4094,7 +4561,17 @@
           <w:szCs w:val="24"/>
           <w:lang w:eastAsia="en-GB"/>
         </w:rPr>
-        <w:t xml:space="preserve"> always transmitted from al-Khatib through just one intermediary, so al-Khatib’s position in an </w:t>
+        <w:t xml:space="preserve"> always transmitted from al-Khatib through just on</w:t>
+      </w:r>
+      <w:r>
+        <w:rPr>
+          <w:rFonts w:cs="Calibri"/>
+          <w:kern w:val="0"/>
+          <w:sz w:val="24"/>
+          <w:szCs w:val="24"/>
+          <w:lang w:eastAsia="en-GB"/>
+        </w:rPr>
+        <w:t xml:space="preserve">e intermediary, so al-Khatib’s position in an </w:t>
       </w:r>
       <w:proofErr w:type="spellStart"/>
       <w:r>
@@ -4133,7 +4610,17 @@
           <w:szCs w:val="24"/>
           <w:lang w:eastAsia="en-GB"/>
         </w:rPr>
-        <w:t xml:space="preserve">To address this issue, we tagged secondary </w:t>
+        <w:t>To address this issue, we tagged secon</w:t>
+      </w:r>
+      <w:r>
+        <w:rPr>
+          <w:rFonts w:cs="Calibri"/>
+          <w:kern w:val="0"/>
+          <w:sz w:val="24"/>
+          <w:szCs w:val="24"/>
+          <w:lang w:eastAsia="en-GB"/>
+        </w:rPr>
+        <w:t xml:space="preserve">dary </w:t>
       </w:r>
       <w:proofErr w:type="spellStart"/>
       <w:r>
@@ -4290,7 +4777,17 @@
           <w:szCs w:val="24"/>
           <w:lang w:eastAsia="en-GB"/>
         </w:rPr>
-        <w:t xml:space="preserve"> in the text, but their number does not seem to affect our data or interpretation, as we are focused mainly on the big picture of the </w:t>
+        <w:t xml:space="preserve"> in the text,</w:t>
+      </w:r>
+      <w:r>
+        <w:rPr>
+          <w:rFonts w:cs="Calibri"/>
+          <w:kern w:val="0"/>
+          <w:sz w:val="24"/>
+          <w:szCs w:val="24"/>
+          <w:lang w:eastAsia="en-GB"/>
+        </w:rPr>
+        <w:t xml:space="preserve"> but their number does not seem to affect our data or interpretation, as we are focused mainly on the big picture of the </w:t>
       </w:r>
       <w:proofErr w:type="spellStart"/>
       <w:r>
@@ -4323,7 +4820,17 @@
           <w:szCs w:val="24"/>
           <w:lang w:eastAsia="en-GB"/>
         </w:rPr>
-        <w:t xml:space="preserve"> and not on, say, finding rare and interesting ones. It is always possible to retag the text in the future to account for the additional </w:t>
+        <w:t xml:space="preserve"> and not on, say, finding rare and interesting ones. It is always possible to retag the text in the future to account for the add</w:t>
+      </w:r>
+      <w:r>
+        <w:rPr>
+          <w:rFonts w:cs="Calibri"/>
+          <w:kern w:val="0"/>
+          <w:sz w:val="24"/>
+          <w:szCs w:val="24"/>
+          <w:lang w:eastAsia="en-GB"/>
+        </w:rPr>
+        <w:t xml:space="preserve">itional </w:t>
       </w:r>
       <w:proofErr w:type="spellStart"/>
       <w:r>
@@ -4472,31 +4979,28 @@
           <w:szCs w:val="24"/>
           <w:lang w:eastAsia="en-GB"/>
         </w:rPr>
-        <w:t xml:space="preserve"> and provide them in the data set. We do not believe that excluding them alters our conclusions.</w:t>
+        <w:t xml:space="preserve"> and provide them in the data set. We do no</w:t>
+      </w:r>
+      <w:r>
+        <w:rPr>
+          <w:rFonts w:cs="Calibri"/>
+          <w:kern w:val="0"/>
+          <w:sz w:val="24"/>
+          <w:szCs w:val="24"/>
+          <w:lang w:eastAsia="en-GB"/>
+        </w:rPr>
+        <w:t>t believe that excluding them alters our conclusions.</w:t>
       </w:r>
     </w:p>
     <w:p>
       <w:pPr>
-        <w:keepNext/>
-        <w:keepLines/>
-        <w:spacing w:line="240" w:lineRule="auto"/>
-        <w:outlineLvl w:val="2"/>
-        <w:rPr>
-          <w:rFonts w:cs="Calibri"/>
-          <w:color w:val="1F3863"/>
-          <w:kern w:val="0"/>
-          <w:sz w:val="24"/>
-          <w:szCs w:val="24"/>
+        <w:pStyle w:val="Heading2"/>
+        <w:rPr>
           <w:lang w:eastAsia="en-GB"/>
         </w:rPr>
       </w:pPr>
       <w:r>
         <w:rPr>
-          <w:rFonts w:cs="Calibri"/>
-          <w:color w:val="1F3863"/>
-          <w:kern w:val="0"/>
-          <w:sz w:val="24"/>
-          <w:szCs w:val="24"/>
           <w:lang w:eastAsia="en-GB"/>
         </w:rPr>
         <w:t>Errors</w:t>
@@ -4532,7 +5036,17 @@
           <w:szCs w:val="24"/>
           <w:lang w:eastAsia="en-GB"/>
         </w:rPr>
-        <w:t>Ḥasans</w:t>
+        <w:t>Ḥ</w:t>
+      </w:r>
+      <w:r>
+        <w:rPr>
+          <w:rFonts w:cs="Calibri"/>
+          <w:kern w:val="0"/>
+          <w:sz w:val="24"/>
+          <w:szCs w:val="24"/>
+          <w:lang w:eastAsia="en-GB"/>
+        </w:rPr>
+        <w:t>asans</w:t>
       </w:r>
       <w:proofErr w:type="spellEnd"/>
       <w:r>
@@ -4554,18 +5068,48 @@
           <w:szCs w:val="24"/>
           <w:lang w:eastAsia="en-GB"/>
         </w:rPr>
-        <w:t>Ḥusayns</w:t>
-      </w:r>
-      <w:proofErr w:type="spellEnd"/>
-      <w:r>
-        <w:rPr>
-          <w:rFonts w:cs="Calibri"/>
-          <w:kern w:val="0"/>
-          <w:sz w:val="24"/>
-          <w:szCs w:val="24"/>
-          <w:lang w:eastAsia="en-GB"/>
-        </w:rPr>
-        <w:t xml:space="preserve">. The process of transferring the text to print also gave rise to inconsistencies that challenged our methodology. A common issue was spacing: the same pair of words in a name might be written separately or as one word (for example, Abu al-Barakat was sometimes rendered without a space between Abu and al-), which generated two different surface forms of the name. </w:t>
+        <w:t>Ḥ</w:t>
+      </w:r>
+      <w:r>
+        <w:rPr>
+          <w:rFonts w:cs="Calibri"/>
+          <w:kern w:val="0"/>
+          <w:sz w:val="24"/>
+          <w:szCs w:val="24"/>
+          <w:lang w:eastAsia="en-GB"/>
+        </w:rPr>
+        <w:t>usayns</w:t>
+      </w:r>
+      <w:proofErr w:type="spellEnd"/>
+      <w:r>
+        <w:rPr>
+          <w:rFonts w:cs="Calibri"/>
+          <w:kern w:val="0"/>
+          <w:sz w:val="24"/>
+          <w:szCs w:val="24"/>
+          <w:lang w:eastAsia="en-GB"/>
+        </w:rPr>
+        <w:t xml:space="preserve">. The process </w:t>
+      </w:r>
+      <w:r>
+        <w:rPr>
+          <w:rFonts w:cs="Calibri"/>
+          <w:kern w:val="0"/>
+          <w:sz w:val="24"/>
+          <w:szCs w:val="24"/>
+          <w:lang w:eastAsia="en-GB"/>
+        </w:rPr>
+        <w:t>of transferring the text to print also gave rise to inconsistencies that challenged our methodology. A common issue was spacing: the same pair of words in a name might be written separately or as one word (for example, Abu al-Barakat was sometimes rendered</w:t>
+      </w:r>
+      <w:r>
+        <w:rPr>
+          <w:rFonts w:cs="Calibri"/>
+          <w:kern w:val="0"/>
+          <w:sz w:val="24"/>
+          <w:szCs w:val="24"/>
+          <w:lang w:eastAsia="en-GB"/>
+        </w:rPr>
+        <w:t xml:space="preserve"> without a space between Abu and al-), which generated two different surface forms of the name. </w:t>
       </w:r>
     </w:p>
     <w:p>
@@ -4580,7 +5124,49 @@
           <w:szCs w:val="24"/>
           <w:lang w:eastAsia="en-GB"/>
         </w:rPr>
-        <w:t xml:space="preserve">Our normalisation process addressed such spacing issues, tracing names with divergent spacings to the correct individual. We were generally conservative with normalisation. On rare occasions, we would add an al-, for example, where the text did not have one. And in a handful of cases, we accepted minor variation in author names (e.g. when all major elements of a name were the same) and normalised the variant forms to one and the same </w:t>
+        <w:t>Our normalisation process addressed such spacing issues, tracing names with divergent spacings to the correct individual. We were generally conservative with n</w:t>
+      </w:r>
+      <w:r>
+        <w:rPr>
+          <w:rFonts w:cs="Calibri"/>
+          <w:kern w:val="0"/>
+          <w:sz w:val="24"/>
+          <w:szCs w:val="24"/>
+          <w:lang w:eastAsia="en-GB"/>
+        </w:rPr>
+        <w:t>ormalisation. On rare occasions, we would add an al-, for example, where the text did not have one. And in a handful of cases, we accepted minor variation in author names (</w:t>
+      </w:r>
+      <w:proofErr w:type="gramStart"/>
+      <w:r>
+        <w:rPr>
+          <w:rFonts w:cs="Calibri"/>
+          <w:kern w:val="0"/>
+          <w:sz w:val="24"/>
+          <w:szCs w:val="24"/>
+          <w:lang w:eastAsia="en-GB"/>
+        </w:rPr>
+        <w:t>e.g.</w:t>
+      </w:r>
+      <w:proofErr w:type="gramEnd"/>
+      <w:r>
+        <w:rPr>
+          <w:rFonts w:cs="Calibri"/>
+          <w:kern w:val="0"/>
+          <w:sz w:val="24"/>
+          <w:szCs w:val="24"/>
+          <w:lang w:eastAsia="en-GB"/>
+        </w:rPr>
+        <w:t xml:space="preserve"> when all major elements of a name were the same) and normalised the variant for</w:t>
+      </w:r>
+      <w:r>
+        <w:rPr>
+          <w:rFonts w:cs="Calibri"/>
+          <w:kern w:val="0"/>
+          <w:sz w:val="24"/>
+          <w:szCs w:val="24"/>
+          <w:lang w:eastAsia="en-GB"/>
+        </w:rPr>
+        <w:t xml:space="preserve">ms to one and the same </w:t>
       </w:r>
       <w:r>
         <w:rPr>
@@ -4602,29 +5188,59 @@
           <w:szCs w:val="24"/>
           <w:lang w:eastAsia="en-GB"/>
         </w:rPr>
-        <w:t>Ḥasan</w:t>
-      </w:r>
-      <w:proofErr w:type="spellEnd"/>
-      <w:r>
-        <w:rPr>
-          <w:rFonts w:cs="Calibri"/>
-          <w:kern w:val="0"/>
-          <w:sz w:val="24"/>
-          <w:szCs w:val="24"/>
-          <w:lang w:eastAsia="en-GB"/>
-        </w:rPr>
-        <w:t xml:space="preserve"> in Arabic script is normalised as Hasan, even when we suspected that the copyist had made a mistake and that the name should in fact be </w:t>
-      </w:r>
-      <w:proofErr w:type="spellStart"/>
-      <w:r>
-        <w:rPr>
-          <w:rFonts w:cs="Calibri"/>
-          <w:kern w:val="0"/>
-          <w:sz w:val="24"/>
-          <w:szCs w:val="24"/>
-          <w:lang w:eastAsia="en-GB"/>
-        </w:rPr>
-        <w:t>Ḥusayn</w:t>
+        <w:t>Ḥ</w:t>
+      </w:r>
+      <w:r>
+        <w:rPr>
+          <w:rFonts w:cs="Calibri"/>
+          <w:kern w:val="0"/>
+          <w:sz w:val="24"/>
+          <w:szCs w:val="24"/>
+          <w:lang w:eastAsia="en-GB"/>
+        </w:rPr>
+        <w:t>asan</w:t>
+      </w:r>
+      <w:proofErr w:type="spellEnd"/>
+      <w:r>
+        <w:rPr>
+          <w:rFonts w:cs="Calibri"/>
+          <w:kern w:val="0"/>
+          <w:sz w:val="24"/>
+          <w:szCs w:val="24"/>
+          <w:lang w:eastAsia="en-GB"/>
+        </w:rPr>
+        <w:t xml:space="preserve"> in Arabic script is normalised as Hasan, eve</w:t>
+      </w:r>
+      <w:r>
+        <w:rPr>
+          <w:rFonts w:cs="Calibri"/>
+          <w:kern w:val="0"/>
+          <w:sz w:val="24"/>
+          <w:szCs w:val="24"/>
+          <w:lang w:eastAsia="en-GB"/>
+        </w:rPr>
+        <w:t xml:space="preserve">n when we suspected that the copyist had made a mistake and that the name should in fact be </w:t>
+      </w:r>
+      <w:proofErr w:type="spellStart"/>
+      <w:r>
+        <w:rPr>
+          <w:rFonts w:cs="Calibri"/>
+          <w:kern w:val="0"/>
+          <w:sz w:val="24"/>
+          <w:szCs w:val="24"/>
+          <w:lang w:eastAsia="en-GB"/>
+        </w:rPr>
+        <w:t>Ḥ</w:t>
+      </w:r>
+      <w:r>
+        <w:rPr>
+          <w:rFonts w:cs="Calibri"/>
+          <w:kern w:val="0"/>
+          <w:sz w:val="24"/>
+          <w:szCs w:val="24"/>
+          <w:lang w:eastAsia="en-GB"/>
+        </w:rPr>
+        <w:t>usayn</w:t>
       </w:r>
       <w:proofErr w:type="spellEnd"/>
       <w:r>
@@ -4646,18 +5262,38 @@
           <w:szCs w:val="24"/>
           <w:lang w:eastAsia="en-GB"/>
         </w:rPr>
-        <w:t>Ḥusayn</w:t>
-      </w:r>
-      <w:proofErr w:type="spellEnd"/>
-      <w:r>
-        <w:rPr>
-          <w:rFonts w:cs="Calibri"/>
-          <w:kern w:val="0"/>
-          <w:sz w:val="24"/>
-          <w:szCs w:val="24"/>
-          <w:lang w:eastAsia="en-GB"/>
-        </w:rPr>
-        <w:t xml:space="preserve"> was in fact the intended person, we are perpetuating the error and have an invented person on our Name List. In the future, the data set will benefit enormously from the use of natural language processing tools to weed out such errors.</w:t>
+        <w:t>Ḥ</w:t>
+      </w:r>
+      <w:r>
+        <w:rPr>
+          <w:rFonts w:cs="Calibri"/>
+          <w:kern w:val="0"/>
+          <w:sz w:val="24"/>
+          <w:szCs w:val="24"/>
+          <w:lang w:eastAsia="en-GB"/>
+        </w:rPr>
+        <w:t>usayn</w:t>
+      </w:r>
+      <w:proofErr w:type="spellEnd"/>
+      <w:r>
+        <w:rPr>
+          <w:rFonts w:cs="Calibri"/>
+          <w:kern w:val="0"/>
+          <w:sz w:val="24"/>
+          <w:szCs w:val="24"/>
+          <w:lang w:eastAsia="en-GB"/>
+        </w:rPr>
+        <w:t xml:space="preserve"> was in fact the intended person, we are perpetuating the error and have an invented person on our Name List. In the future, the da</w:t>
+      </w:r>
+      <w:r>
+        <w:rPr>
+          <w:rFonts w:cs="Calibri"/>
+          <w:kern w:val="0"/>
+          <w:sz w:val="24"/>
+          <w:szCs w:val="24"/>
+          <w:lang w:eastAsia="en-GB"/>
+        </w:rPr>
+        <w:t>ta set will benefit enormously from the use of natural language processing tools to weed out such errors.</w:t>
       </w:r>
       <w:r>
         <w:rPr>
@@ -4673,30 +5309,25 @@
     </w:p>
     <w:p>
       <w:pPr>
-        <w:keepNext/>
-        <w:keepLines/>
-        <w:spacing w:line="240" w:lineRule="auto"/>
-        <w:outlineLvl w:val="2"/>
-        <w:rPr>
-          <w:rFonts w:cs="Calibri"/>
-          <w:color w:val="1F3863"/>
-          <w:kern w:val="0"/>
-          <w:sz w:val="24"/>
-          <w:szCs w:val="24"/>
+        <w:pStyle w:val="Heading2"/>
+        <w:rPr>
           <w:lang w:eastAsia="en-GB"/>
         </w:rPr>
       </w:pPr>
       <w:r>
         <w:rPr>
-          <w:rFonts w:cs="Calibri"/>
-          <w:color w:val="1F3863"/>
-          <w:kern w:val="0"/>
-          <w:sz w:val="24"/>
-          <w:szCs w:val="24"/>
-          <w:lang w:eastAsia="en-GB"/>
-        </w:rPr>
-        <w:t>Many surface forms</w:t>
-      </w:r>
+          <w:lang w:eastAsia="en-GB"/>
+        </w:rPr>
+        <w:t xml:space="preserve">Many surface </w:t>
+      </w:r>
+      <w:proofErr w:type="gramStart"/>
+      <w:r>
+        <w:rPr>
+          <w:lang w:eastAsia="en-GB"/>
+        </w:rPr>
+        <w:t>forms</w:t>
+      </w:r>
+      <w:proofErr w:type="gramEnd"/>
     </w:p>
     <w:p>
       <w:pPr>
@@ -4728,7 +5359,17 @@
           <w:szCs w:val="24"/>
           <w:lang w:eastAsia="en-GB"/>
         </w:rPr>
-        <w:t>ʿAsākir</w:t>
+        <w:t>ʿ</w:t>
+      </w:r>
+      <w:r>
+        <w:rPr>
+          <w:rFonts w:cs="Calibri"/>
+          <w:kern w:val="0"/>
+          <w:sz w:val="24"/>
+          <w:szCs w:val="24"/>
+          <w:lang w:eastAsia="en-GB"/>
+        </w:rPr>
+        <w:t>Asākir</w:t>
       </w:r>
       <w:proofErr w:type="spellEnd"/>
       <w:r>
@@ -4754,7 +5395,17 @@
           <w:szCs w:val="24"/>
           <w:lang w:eastAsia="en-GB"/>
         </w:rPr>
-        <w:t xml:space="preserve">Interestingly, when referring to persons further down in the </w:t>
+        <w:t>Interestingly, when referring to persons fu</w:t>
+      </w:r>
+      <w:r>
+        <w:rPr>
+          <w:rFonts w:cs="Calibri"/>
+          <w:kern w:val="0"/>
+          <w:sz w:val="24"/>
+          <w:szCs w:val="24"/>
+          <w:lang w:eastAsia="en-GB"/>
+        </w:rPr>
+        <w:t xml:space="preserve">rther down in the </w:t>
       </w:r>
       <w:proofErr w:type="spellStart"/>
       <w:r>
@@ -4809,7 +5460,27 @@
           <w:szCs w:val="24"/>
           <w:lang w:eastAsia="en-GB"/>
         </w:rPr>
-        <w:t>Aḥmad</w:t>
+        <w:t>A</w:t>
+      </w:r>
+      <w:r>
+        <w:rPr>
+          <w:rFonts w:cs="Calibri"/>
+          <w:kern w:val="0"/>
+          <w:sz w:val="24"/>
+          <w:szCs w:val="24"/>
+          <w:lang w:eastAsia="en-GB"/>
+        </w:rPr>
+        <w:t>ḥ</w:t>
+      </w:r>
+      <w:r>
+        <w:rPr>
+          <w:rFonts w:cs="Calibri"/>
+          <w:kern w:val="0"/>
+          <w:sz w:val="24"/>
+          <w:szCs w:val="24"/>
+          <w:lang w:eastAsia="en-GB"/>
+        </w:rPr>
+        <w:t>mad</w:t>
       </w:r>
       <w:proofErr w:type="spellEnd"/>
       <w:r>
@@ -4876,7 +5547,29 @@
           <w:szCs w:val="24"/>
           <w:lang w:eastAsia="en-GB"/>
         </w:rPr>
-        <w:t>aẓunnu</w:t>
+        <w:t>a</w:t>
+      </w:r>
+      <w:r>
+        <w:rPr>
+          <w:rFonts w:cs="Calibri"/>
+          <w:i/>
+          <w:kern w:val="0"/>
+          <w:sz w:val="24"/>
+          <w:szCs w:val="24"/>
+          <w:lang w:eastAsia="en-GB"/>
+        </w:rPr>
+        <w:t>ẓ</w:t>
+      </w:r>
+      <w:r>
+        <w:rPr>
+          <w:rFonts w:cs="Calibri"/>
+          <w:i/>
+          <w:kern w:val="0"/>
+          <w:sz w:val="24"/>
+          <w:szCs w:val="24"/>
+          <w:lang w:eastAsia="en-GB"/>
+        </w:rPr>
+        <w:t>unnu</w:t>
       </w:r>
       <w:proofErr w:type="spellEnd"/>
       <w:r>
@@ -4931,18 +5624,38 @@
           <w:szCs w:val="24"/>
           <w:lang w:eastAsia="en-GB"/>
         </w:rPr>
-        <w:t xml:space="preserve"> al-</w:t>
-      </w:r>
-      <w:proofErr w:type="spellStart"/>
-      <w:r>
-        <w:rPr>
-          <w:rFonts w:cs="Calibri"/>
-          <w:kern w:val="0"/>
-          <w:sz w:val="24"/>
-          <w:szCs w:val="24"/>
-          <w:lang w:eastAsia="en-GB"/>
-        </w:rPr>
-        <w:t>Ṣūfī</w:t>
+        <w:t xml:space="preserve"> </w:t>
+      </w:r>
+      <w:r>
+        <w:rPr>
+          <w:rFonts w:cs="Calibri"/>
+          <w:kern w:val="0"/>
+          <w:sz w:val="24"/>
+          <w:szCs w:val="24"/>
+          <w:lang w:eastAsia="en-GB"/>
+        </w:rPr>
+        <w:t>al-</w:t>
+      </w:r>
+      <w:proofErr w:type="spellStart"/>
+      <w:r>
+        <w:rPr>
+          <w:rFonts w:cs="Calibri"/>
+          <w:kern w:val="0"/>
+          <w:sz w:val="24"/>
+          <w:szCs w:val="24"/>
+          <w:lang w:eastAsia="en-GB"/>
+        </w:rPr>
+        <w:t>Ṣ</w:t>
+      </w:r>
+      <w:r>
+        <w:rPr>
+          <w:rFonts w:cs="Calibri"/>
+          <w:kern w:val="0"/>
+          <w:sz w:val="24"/>
+          <w:szCs w:val="24"/>
+          <w:lang w:eastAsia="en-GB"/>
+        </w:rPr>
+        <w:t>ūfī</w:t>
       </w:r>
       <w:proofErr w:type="spellEnd"/>
       <w:r>
@@ -4986,7 +5699,18 @@
           <w:szCs w:val="24"/>
           <w:lang w:eastAsia="en-GB"/>
         </w:rPr>
-        <w:t>ʿan</w:t>
+        <w:t>ʿ</w:t>
+      </w:r>
+      <w:r>
+        <w:rPr>
+          <w:rFonts w:cs="Calibri"/>
+          <w:i/>
+          <w:kern w:val="0"/>
+          <w:sz w:val="24"/>
+          <w:szCs w:val="24"/>
+          <w:lang w:eastAsia="en-GB"/>
+        </w:rPr>
+        <w:t>an</w:t>
       </w:r>
       <w:proofErr w:type="spellEnd"/>
       <w:r>
@@ -5034,7 +5758,29 @@
           <w:szCs w:val="24"/>
           <w:lang w:eastAsia="en-GB"/>
         </w:rPr>
-        <w:t>aẓunnuhu</w:t>
+        <w:t>a</w:t>
+      </w:r>
+      <w:r>
+        <w:rPr>
+          <w:rFonts w:cs="Calibri"/>
+          <w:i/>
+          <w:kern w:val="0"/>
+          <w:sz w:val="24"/>
+          <w:szCs w:val="24"/>
+          <w:lang w:eastAsia="en-GB"/>
+        </w:rPr>
+        <w:t>ẓ</w:t>
+      </w:r>
+      <w:r>
+        <w:rPr>
+          <w:rFonts w:cs="Calibri"/>
+          <w:i/>
+          <w:kern w:val="0"/>
+          <w:sz w:val="24"/>
+          <w:szCs w:val="24"/>
+          <w:lang w:eastAsia="en-GB"/>
+        </w:rPr>
+        <w:t>unnuhu</w:t>
       </w:r>
       <w:proofErr w:type="spellEnd"/>
       <w:r>
@@ -5119,7 +5865,27 @@
           <w:szCs w:val="24"/>
           <w:lang w:eastAsia="en-GB"/>
         </w:rPr>
-        <w:t>Much of our work on name normalisation involved simple transcription of Arabic surface forms to Latin-script normalisations. However, in many cases some sleuthing was required. We did substantial work on named entity recognition (NER), which is a technique of information extraction that involves identifying and classifying names, and we drew on our knowledge of Arabic onomastics and familiarity with common versus rare names to trace different surface forms to the same person.</w:t>
+        <w:t>Much of our work on</w:t>
+      </w:r>
+      <w:r>
+        <w:rPr>
+          <w:rFonts w:cs="Calibri"/>
+          <w:kern w:val="0"/>
+          <w:sz w:val="24"/>
+          <w:szCs w:val="24"/>
+          <w:lang w:eastAsia="en-GB"/>
+        </w:rPr>
+        <w:t xml:space="preserve"> name normalisation involved simple transcription of Arabic surface forms to Latin-script normalisations. However, in many cases some sleuthing was required. We did substantial work on named entity recognition (NER), which is a technique of information ext</w:t>
+      </w:r>
+      <w:r>
+        <w:rPr>
+          <w:rFonts w:cs="Calibri"/>
+          <w:kern w:val="0"/>
+          <w:sz w:val="24"/>
+          <w:szCs w:val="24"/>
+          <w:lang w:eastAsia="en-GB"/>
+        </w:rPr>
+        <w:t>raction that involves identifying and classifying names, and we drew on our knowledge of Arabic onomastics and familiarity with common versus rare names to trace different surface forms to the same person.</w:t>
       </w:r>
       <w:r>
         <w:rPr>
@@ -5140,7 +5906,17 @@
           <w:szCs w:val="24"/>
           <w:lang w:eastAsia="en-GB"/>
         </w:rPr>
-        <w:t xml:space="preserve"> This was very much a brute-force effort. We have experimented with further ways to disambiguate names automatically, such as by using a clustering algorithm, but have not been able to move beyond where we are now. </w:t>
+        <w:t xml:space="preserve"> This was very much a brute-force effort. We have</w:t>
+      </w:r>
+      <w:r>
+        <w:rPr>
+          <w:rFonts w:cs="Calibri"/>
+          <w:kern w:val="0"/>
+          <w:sz w:val="24"/>
+          <w:szCs w:val="24"/>
+          <w:lang w:eastAsia="en-GB"/>
+        </w:rPr>
+        <w:t xml:space="preserve"> experimented with further ways to disambiguate names automatically, such as by using a clustering algorithm, but have not been able to move beyond where we are now. </w:t>
       </w:r>
     </w:p>
     <w:p>
@@ -5155,7 +5931,17 @@
           <w:szCs w:val="24"/>
           <w:lang w:eastAsia="en-GB"/>
         </w:rPr>
-        <w:t xml:space="preserve">Sarah’s initial Name List contained more than 6,000 surface forms and their normalisations. For 89% of </w:t>
+        <w:t>Sarah’s initial Name List contained more than 6,000 surface forms and their normalisation</w:t>
+      </w:r>
+      <w:r>
+        <w:rPr>
+          <w:rFonts w:cs="Calibri"/>
+          <w:kern w:val="0"/>
+          <w:sz w:val="24"/>
+          <w:szCs w:val="24"/>
+          <w:lang w:eastAsia="en-GB"/>
+        </w:rPr>
+        <w:t xml:space="preserve">s. For 89% of </w:t>
       </w:r>
       <w:proofErr w:type="spellStart"/>
       <w:r>
@@ -5269,7 +6055,17 @@
           <w:szCs w:val="24"/>
           <w:lang w:eastAsia="en-GB"/>
         </w:rPr>
-        <w:t xml:space="preserve">). Hamid Reza Hakimi joined the effort, and together we developed more computational ways to normalise names. This critical work brought the number of name normalisations to 9,238. We now have at least one normalised name for 91% of Ibn </w:t>
+        <w:t>). Hamid Reza Hakimi joined the effort, and together we deve</w:t>
+      </w:r>
+      <w:r>
+        <w:rPr>
+          <w:rFonts w:cs="Calibri"/>
+          <w:kern w:val="0"/>
+          <w:sz w:val="24"/>
+          <w:szCs w:val="24"/>
+          <w:lang w:eastAsia="en-GB"/>
+        </w:rPr>
+        <w:t xml:space="preserve">loped more computational ways to normalise names. This critical work brought the number of name normalisations to 9,238. We now have at least one normalised name for 91% of Ibn </w:t>
       </w:r>
       <w:proofErr w:type="spellStart"/>
       <w:r>
@@ -5325,7 +6121,17 @@
           <w:szCs w:val="24"/>
           <w:lang w:eastAsia="en-GB"/>
         </w:rPr>
-        <w:t>. Further normalisation would take much work and likely yield little benefit, insofar as we seek the big picture.</w:t>
+        <w:t>. Further normalisation would take much work and likely yield l</w:t>
+      </w:r>
+      <w:r>
+        <w:rPr>
+          <w:rFonts w:cs="Calibri"/>
+          <w:kern w:val="0"/>
+          <w:sz w:val="24"/>
+          <w:szCs w:val="24"/>
+          <w:lang w:eastAsia="en-GB"/>
+        </w:rPr>
+        <w:t>ittle benefit, insofar as we seek the big picture.</w:t>
       </w:r>
     </w:p>
     <w:p>
@@ -5485,7 +6291,17 @@
           <w:szCs w:val="24"/>
           <w:lang w:eastAsia="en-GB"/>
         </w:rPr>
-        <w:t xml:space="preserve"> [Abu 'Abd Allah] told us that …’ To partially address this issue, we searched the </w:t>
+        <w:t xml:space="preserve"> [Abu 'Abd Allah] told us that …’ To partially address this issue, we</w:t>
+      </w:r>
+      <w:r>
+        <w:rPr>
+          <w:rFonts w:cs="Calibri"/>
+          <w:kern w:val="0"/>
+          <w:sz w:val="24"/>
+          <w:szCs w:val="24"/>
+          <w:lang w:eastAsia="en-GB"/>
+        </w:rPr>
+        <w:t xml:space="preserve"> searched the </w:t>
       </w:r>
       <w:proofErr w:type="spellStart"/>
       <w:r>
@@ -5541,7 +6357,17 @@
           <w:szCs w:val="24"/>
           <w:lang w:eastAsia="en-GB"/>
         </w:rPr>
-        <w:t xml:space="preserve"> for surface forms associated with the twenty most frequently cited transmitters. We found many partial matches, in which one of these names was embedded in a longer list of names. We counted these as matches but marked them in our data as ‘partial matches’ to signal that the string might contain additional names we have not normalised. </w:t>
+        <w:t xml:space="preserve"> for surface forms associated with the twenty most frequently cited transmitters. We found many partial matches, in which one of these names was embedded in a longer list of names. We counted these as matches but marked the</w:t>
+      </w:r>
+      <w:r>
+        <w:rPr>
+          <w:rFonts w:cs="Calibri"/>
+          <w:kern w:val="0"/>
+          <w:sz w:val="24"/>
+          <w:szCs w:val="24"/>
+          <w:lang w:eastAsia="en-GB"/>
+        </w:rPr>
+        <w:t xml:space="preserve">m in our data as ‘partial matches’ to signal that the string might contain additional names we have not normalised. </w:t>
       </w:r>
     </w:p>
     <w:p>
@@ -5556,7 +6382,17 @@
           <w:szCs w:val="24"/>
           <w:lang w:eastAsia="en-GB"/>
         </w:rPr>
-        <w:t xml:space="preserve">We are satisfied with our Name List for now, as it serves our current purposes. But we anticipate developing better methods for refining it in the future. Ryan Muther has been working on parallel problems, and his work will be helpful. We also expect work on NLP to be useful. For example, names might be extracted from </w:t>
+        <w:t>We are satisfied with our Name List for now, as it serves our current purposes. But we anticipate developing better methods for refining it</w:t>
+      </w:r>
+      <w:r>
+        <w:rPr>
+          <w:rFonts w:cs="Calibri"/>
+          <w:kern w:val="0"/>
+          <w:sz w:val="24"/>
+          <w:szCs w:val="24"/>
+          <w:lang w:eastAsia="en-GB"/>
+        </w:rPr>
+        <w:t xml:space="preserve"> in the future. Ryan Muther has been working on parallel problems, and his work will be helpful. We also expect work on NLP to be useful. For example, names might be extracted from </w:t>
       </w:r>
       <w:proofErr w:type="spellStart"/>
       <w:r>
@@ -5590,7 +6426,39 @@
           <w:szCs w:val="24"/>
           <w:lang w:eastAsia="en-GB"/>
         </w:rPr>
-        <w:t xml:space="preserve"> through the use of an automatic parser such as those that exist now for English and other languages. Though various projects are developing such tools for Arabic,</w:t>
+        <w:t xml:space="preserve"> </w:t>
+      </w:r>
+      <w:proofErr w:type="gramStart"/>
+      <w:r>
+        <w:rPr>
+          <w:rFonts w:cs="Calibri"/>
+          <w:kern w:val="0"/>
+          <w:sz w:val="24"/>
+          <w:szCs w:val="24"/>
+          <w:lang w:eastAsia="en-GB"/>
+        </w:rPr>
+        <w:t>through the use of</w:t>
+      </w:r>
+      <w:proofErr w:type="gramEnd"/>
+      <w:r>
+        <w:rPr>
+          <w:rFonts w:cs="Calibri"/>
+          <w:kern w:val="0"/>
+          <w:sz w:val="24"/>
+          <w:szCs w:val="24"/>
+          <w:lang w:eastAsia="en-GB"/>
+        </w:rPr>
+        <w:t xml:space="preserve"> an automatic parser such as those that exist now </w:t>
+      </w:r>
+      <w:r>
+        <w:rPr>
+          <w:rFonts w:cs="Calibri"/>
+          <w:kern w:val="0"/>
+          <w:sz w:val="24"/>
+          <w:szCs w:val="24"/>
+          <w:lang w:eastAsia="en-GB"/>
+        </w:rPr>
+        <w:t>for English and other languages. Though various projects are developing such tools for Arabic,</w:t>
       </w:r>
       <w:r>
         <w:rPr>
@@ -5616,26 +6484,13 @@
     </w:p>
     <w:p>
       <w:pPr>
-        <w:keepNext/>
-        <w:keepLines/>
-        <w:spacing w:line="240" w:lineRule="auto"/>
-        <w:outlineLvl w:val="2"/>
-        <w:rPr>
-          <w:rFonts w:cs="Calibri"/>
-          <w:color w:val="1F3863"/>
-          <w:kern w:val="0"/>
-          <w:sz w:val="24"/>
-          <w:szCs w:val="24"/>
+        <w:pStyle w:val="Heading2"/>
+        <w:rPr>
           <w:lang w:eastAsia="en-GB"/>
         </w:rPr>
       </w:pPr>
       <w:r>
         <w:rPr>
-          <w:rFonts w:cs="Calibri"/>
-          <w:color w:val="1F3863"/>
-          <w:kern w:val="0"/>
-          <w:sz w:val="24"/>
-          <w:szCs w:val="24"/>
           <w:lang w:eastAsia="en-GB"/>
         </w:rPr>
         <w:t>Uncertainty</w:t>
@@ -5664,6 +6519,875 @@
           <w:szCs w:val="24"/>
           <w:lang w:eastAsia="en-GB"/>
         </w:rPr>
+        <w:t>ʿ</w:t>
+      </w:r>
+      <w:r>
+        <w:rPr>
+          <w:rFonts w:cs="Calibri"/>
+          <w:kern w:val="0"/>
+          <w:sz w:val="24"/>
+          <w:szCs w:val="24"/>
+          <w:lang w:eastAsia="en-GB"/>
+        </w:rPr>
+        <w:t>Asākir</w:t>
+      </w:r>
+      <w:proofErr w:type="spellEnd"/>
+      <w:r>
+        <w:rPr>
+          <w:rFonts w:cs="Calibri"/>
+          <w:kern w:val="0"/>
+          <w:sz w:val="24"/>
+          <w:szCs w:val="24"/>
+          <w:lang w:eastAsia="en-GB"/>
+        </w:rPr>
+        <w:t xml:space="preserve"> often cites two transmitters called U</w:t>
+      </w:r>
+      <w:r>
+        <w:rPr>
+          <w:rFonts w:cs="Calibri"/>
+          <w:kern w:val="0"/>
+          <w:sz w:val="24"/>
+          <w:szCs w:val="24"/>
+          <w:lang w:eastAsia="en-GB"/>
+        </w:rPr>
+        <w:t>mm al-Mujtaba and Umm al-Baha'. He also occasionally names them together, as ‘Umm al-</w:t>
+      </w:r>
+      <w:proofErr w:type="spellStart"/>
+      <w:r>
+        <w:rPr>
+          <w:rFonts w:cs="Calibri"/>
+          <w:kern w:val="0"/>
+          <w:sz w:val="24"/>
+          <w:szCs w:val="24"/>
+          <w:lang w:eastAsia="en-GB"/>
+        </w:rPr>
+        <w:t>Mujtabāʾ</w:t>
+      </w:r>
+      <w:proofErr w:type="spellEnd"/>
+      <w:r>
+        <w:rPr>
+          <w:rFonts w:cs="Calibri"/>
+          <w:kern w:val="0"/>
+          <w:sz w:val="24"/>
+          <w:szCs w:val="24"/>
+          <w:lang w:eastAsia="en-GB"/>
+        </w:rPr>
+        <w:t xml:space="preserve"> </w:t>
+      </w:r>
+      <w:proofErr w:type="spellStart"/>
+      <w:r>
+        <w:rPr>
+          <w:rFonts w:cs="Calibri"/>
+          <w:kern w:val="0"/>
+          <w:sz w:val="24"/>
+          <w:szCs w:val="24"/>
+          <w:lang w:eastAsia="en-GB"/>
+        </w:rPr>
+        <w:t>Fā</w:t>
+      </w:r>
+      <w:r>
+        <w:rPr>
+          <w:rFonts w:cs="Calibri"/>
+          <w:kern w:val="0"/>
+          <w:sz w:val="24"/>
+          <w:szCs w:val="24"/>
+          <w:lang w:eastAsia="en-GB"/>
+        </w:rPr>
+        <w:t>ṭ</w:t>
+      </w:r>
+      <w:r>
+        <w:rPr>
+          <w:rFonts w:cs="Calibri"/>
+          <w:kern w:val="0"/>
+          <w:sz w:val="24"/>
+          <w:szCs w:val="24"/>
+          <w:lang w:eastAsia="en-GB"/>
+        </w:rPr>
+        <w:t>ima</w:t>
+      </w:r>
+      <w:proofErr w:type="spellEnd"/>
+      <w:r>
+        <w:rPr>
+          <w:rFonts w:cs="Calibri"/>
+          <w:kern w:val="0"/>
+          <w:sz w:val="24"/>
+          <w:szCs w:val="24"/>
+          <w:lang w:eastAsia="en-GB"/>
+        </w:rPr>
+        <w:t xml:space="preserve"> </w:t>
+      </w:r>
+      <w:proofErr w:type="spellStart"/>
+      <w:r>
+        <w:rPr>
+          <w:rFonts w:cs="Calibri"/>
+          <w:kern w:val="0"/>
+          <w:sz w:val="24"/>
+          <w:szCs w:val="24"/>
+          <w:lang w:eastAsia="en-GB"/>
+        </w:rPr>
+        <w:t>bt.</w:t>
+      </w:r>
+      <w:proofErr w:type="spellEnd"/>
+      <w:r>
+        <w:rPr>
+          <w:rFonts w:cs="Calibri"/>
+          <w:kern w:val="0"/>
+          <w:sz w:val="24"/>
+          <w:szCs w:val="24"/>
+          <w:lang w:eastAsia="en-GB"/>
+        </w:rPr>
+        <w:t xml:space="preserve"> Nā</w:t>
+      </w:r>
+      <w:r>
+        <w:rPr>
+          <w:rFonts w:cs="Calibri"/>
+          <w:kern w:val="0"/>
+          <w:sz w:val="24"/>
+          <w:szCs w:val="24"/>
+          <w:lang w:eastAsia="en-GB"/>
+        </w:rPr>
+        <w:t>ṣ</w:t>
+      </w:r>
+      <w:r>
+        <w:rPr>
+          <w:rFonts w:cs="Calibri"/>
+          <w:kern w:val="0"/>
+          <w:sz w:val="24"/>
+          <w:szCs w:val="24"/>
+          <w:lang w:eastAsia="en-GB"/>
+        </w:rPr>
+        <w:t>ir’ and ‘Umm al-</w:t>
+      </w:r>
+      <w:proofErr w:type="spellStart"/>
+      <w:r>
+        <w:rPr>
+          <w:rFonts w:cs="Calibri"/>
+          <w:kern w:val="0"/>
+          <w:sz w:val="24"/>
+          <w:szCs w:val="24"/>
+          <w:lang w:eastAsia="en-GB"/>
+        </w:rPr>
+        <w:t>Bahāʾ</w:t>
+      </w:r>
+      <w:proofErr w:type="spellEnd"/>
+      <w:r>
+        <w:rPr>
+          <w:rFonts w:cs="Calibri"/>
+          <w:kern w:val="0"/>
+          <w:sz w:val="24"/>
+          <w:szCs w:val="24"/>
+          <w:lang w:eastAsia="en-GB"/>
+        </w:rPr>
+        <w:t xml:space="preserve"> </w:t>
+      </w:r>
+      <w:proofErr w:type="spellStart"/>
+      <w:r>
+        <w:rPr>
+          <w:rFonts w:cs="Calibri"/>
+          <w:kern w:val="0"/>
+          <w:sz w:val="24"/>
+          <w:szCs w:val="24"/>
+          <w:lang w:eastAsia="en-GB"/>
+        </w:rPr>
+        <w:t>Fā</w:t>
+      </w:r>
+      <w:r>
+        <w:rPr>
+          <w:rFonts w:cs="Calibri"/>
+          <w:kern w:val="0"/>
+          <w:sz w:val="24"/>
+          <w:szCs w:val="24"/>
+          <w:lang w:eastAsia="en-GB"/>
+        </w:rPr>
+        <w:t>ṭ</w:t>
+      </w:r>
+      <w:r>
+        <w:rPr>
+          <w:rFonts w:cs="Calibri"/>
+          <w:kern w:val="0"/>
+          <w:sz w:val="24"/>
+          <w:szCs w:val="24"/>
+          <w:lang w:eastAsia="en-GB"/>
+        </w:rPr>
+        <w:t>ima</w:t>
+      </w:r>
+      <w:proofErr w:type="spellEnd"/>
+      <w:r>
+        <w:rPr>
+          <w:rFonts w:cs="Calibri"/>
+          <w:kern w:val="0"/>
+          <w:sz w:val="24"/>
+          <w:szCs w:val="24"/>
+          <w:lang w:eastAsia="en-GB"/>
+        </w:rPr>
+        <w:t xml:space="preserve"> </w:t>
+      </w:r>
+      <w:proofErr w:type="spellStart"/>
+      <w:r>
+        <w:rPr>
+          <w:rFonts w:cs="Calibri"/>
+          <w:kern w:val="0"/>
+          <w:sz w:val="24"/>
+          <w:szCs w:val="24"/>
+          <w:lang w:eastAsia="en-GB"/>
+        </w:rPr>
+        <w:t>bt.</w:t>
+      </w:r>
+      <w:proofErr w:type="spellEnd"/>
+      <w:r>
+        <w:rPr>
+          <w:rFonts w:cs="Calibri"/>
+          <w:kern w:val="0"/>
+          <w:sz w:val="24"/>
+          <w:szCs w:val="24"/>
+          <w:lang w:eastAsia="en-GB"/>
+        </w:rPr>
+        <w:t xml:space="preserve"> </w:t>
+      </w:r>
+      <w:proofErr w:type="spellStart"/>
+      <w:r>
+        <w:rPr>
+          <w:rFonts w:cs="Calibri"/>
+          <w:kern w:val="0"/>
+          <w:sz w:val="24"/>
+          <w:szCs w:val="24"/>
+          <w:lang w:eastAsia="en-GB"/>
+        </w:rPr>
+        <w:t>Mu</w:t>
+      </w:r>
+      <w:r>
+        <w:rPr>
+          <w:rFonts w:cs="Calibri"/>
+          <w:kern w:val="0"/>
+          <w:sz w:val="24"/>
+          <w:szCs w:val="24"/>
+          <w:lang w:eastAsia="en-GB"/>
+        </w:rPr>
+        <w:t>ḥ</w:t>
+      </w:r>
+      <w:r>
+        <w:rPr>
+          <w:rFonts w:cs="Calibri"/>
+          <w:kern w:val="0"/>
+          <w:sz w:val="24"/>
+          <w:szCs w:val="24"/>
+          <w:lang w:eastAsia="en-GB"/>
+        </w:rPr>
+        <w:t>ammad</w:t>
+      </w:r>
+      <w:proofErr w:type="spellEnd"/>
+      <w:r>
+        <w:rPr>
+          <w:rFonts w:cs="Calibri"/>
+          <w:kern w:val="0"/>
+          <w:sz w:val="24"/>
+          <w:szCs w:val="24"/>
+          <w:lang w:eastAsia="en-GB"/>
+        </w:rPr>
+        <w:t xml:space="preserve">’. Somewhere along the way, however, the genealogies of the two </w:t>
+      </w:r>
+      <w:proofErr w:type="spellStart"/>
+      <w:r>
+        <w:rPr>
+          <w:rFonts w:cs="Calibri"/>
+          <w:kern w:val="0"/>
+          <w:sz w:val="24"/>
+          <w:szCs w:val="24"/>
+          <w:lang w:eastAsia="en-GB"/>
+        </w:rPr>
+        <w:t>Fā</w:t>
+      </w:r>
+      <w:r>
+        <w:rPr>
+          <w:rFonts w:cs="Calibri"/>
+          <w:kern w:val="0"/>
+          <w:sz w:val="24"/>
+          <w:szCs w:val="24"/>
+          <w:lang w:eastAsia="en-GB"/>
+        </w:rPr>
+        <w:t>ṭ</w:t>
+      </w:r>
+      <w:r>
+        <w:rPr>
+          <w:rFonts w:cs="Calibri"/>
+          <w:kern w:val="0"/>
+          <w:sz w:val="24"/>
+          <w:szCs w:val="24"/>
+          <w:lang w:eastAsia="en-GB"/>
+        </w:rPr>
+        <w:t>imas</w:t>
+      </w:r>
+      <w:proofErr w:type="spellEnd"/>
+      <w:r>
+        <w:rPr>
+          <w:rFonts w:cs="Calibri"/>
+          <w:kern w:val="0"/>
+          <w:sz w:val="24"/>
+          <w:szCs w:val="24"/>
+          <w:lang w:eastAsia="en-GB"/>
+        </w:rPr>
+        <w:t xml:space="preserve"> got mixed up, so the </w:t>
+      </w:r>
+      <w:r>
+        <w:rPr>
+          <w:rFonts w:cs="Calibri"/>
+          <w:i/>
+          <w:kern w:val="0"/>
+          <w:sz w:val="24"/>
+          <w:szCs w:val="24"/>
+          <w:lang w:eastAsia="en-GB"/>
+        </w:rPr>
+        <w:t>TMD</w:t>
+      </w:r>
+      <w:r>
+        <w:rPr>
+          <w:rFonts w:cs="Calibri"/>
+          <w:kern w:val="0"/>
+          <w:sz w:val="24"/>
+          <w:szCs w:val="24"/>
+          <w:lang w:eastAsia="en-GB"/>
+        </w:rPr>
+        <w:t xml:space="preserve"> sometimes </w:t>
+      </w:r>
+      <w:r>
+        <w:rPr>
+          <w:rFonts w:cs="Calibri"/>
+          <w:kern w:val="0"/>
+          <w:sz w:val="24"/>
+          <w:szCs w:val="24"/>
+          <w:lang w:eastAsia="en-GB"/>
+        </w:rPr>
+        <w:t xml:space="preserve">refers to Umm al-Mujtaba as </w:t>
+      </w:r>
+      <w:proofErr w:type="spellStart"/>
+      <w:r>
+        <w:rPr>
+          <w:rFonts w:cs="Calibri"/>
+          <w:kern w:val="0"/>
+          <w:sz w:val="24"/>
+          <w:szCs w:val="24"/>
+          <w:lang w:eastAsia="en-GB"/>
+        </w:rPr>
+        <w:t>Fā</w:t>
+      </w:r>
+      <w:r>
+        <w:rPr>
+          <w:rFonts w:cs="Calibri"/>
+          <w:kern w:val="0"/>
+          <w:sz w:val="24"/>
+          <w:szCs w:val="24"/>
+          <w:lang w:eastAsia="en-GB"/>
+        </w:rPr>
+        <w:t>ṭ</w:t>
+      </w:r>
+      <w:r>
+        <w:rPr>
+          <w:rFonts w:cs="Calibri"/>
+          <w:kern w:val="0"/>
+          <w:sz w:val="24"/>
+          <w:szCs w:val="24"/>
+          <w:lang w:eastAsia="en-GB"/>
+        </w:rPr>
+        <w:t>ima</w:t>
+      </w:r>
+      <w:proofErr w:type="spellEnd"/>
+      <w:r>
+        <w:rPr>
+          <w:rFonts w:cs="Calibri"/>
+          <w:kern w:val="0"/>
+          <w:sz w:val="24"/>
+          <w:szCs w:val="24"/>
+          <w:lang w:eastAsia="en-GB"/>
+        </w:rPr>
+        <w:t xml:space="preserve"> </w:t>
+      </w:r>
+      <w:proofErr w:type="spellStart"/>
+      <w:r>
+        <w:rPr>
+          <w:rFonts w:cs="Calibri"/>
+          <w:kern w:val="0"/>
+          <w:sz w:val="24"/>
+          <w:szCs w:val="24"/>
+          <w:lang w:eastAsia="en-GB"/>
+        </w:rPr>
+        <w:t>bt.</w:t>
+      </w:r>
+      <w:proofErr w:type="spellEnd"/>
+      <w:r>
+        <w:rPr>
+          <w:rFonts w:cs="Calibri"/>
+          <w:kern w:val="0"/>
+          <w:sz w:val="24"/>
+          <w:szCs w:val="24"/>
+          <w:lang w:eastAsia="en-GB"/>
+        </w:rPr>
+        <w:t xml:space="preserve"> </w:t>
+      </w:r>
+      <w:proofErr w:type="spellStart"/>
+      <w:r>
+        <w:rPr>
+          <w:rFonts w:cs="Calibri"/>
+          <w:kern w:val="0"/>
+          <w:sz w:val="24"/>
+          <w:szCs w:val="24"/>
+          <w:lang w:eastAsia="en-GB"/>
+        </w:rPr>
+        <w:t>Mu</w:t>
+      </w:r>
+      <w:r>
+        <w:rPr>
+          <w:rFonts w:cs="Calibri"/>
+          <w:kern w:val="0"/>
+          <w:sz w:val="24"/>
+          <w:szCs w:val="24"/>
+          <w:lang w:eastAsia="en-GB"/>
+        </w:rPr>
+        <w:t>ḥ</w:t>
+      </w:r>
+      <w:r>
+        <w:rPr>
+          <w:rFonts w:cs="Calibri"/>
+          <w:kern w:val="0"/>
+          <w:sz w:val="24"/>
+          <w:szCs w:val="24"/>
+          <w:lang w:eastAsia="en-GB"/>
+        </w:rPr>
+        <w:t>ammad</w:t>
+      </w:r>
+      <w:proofErr w:type="spellEnd"/>
+      <w:r>
+        <w:rPr>
+          <w:rFonts w:cs="Calibri"/>
+          <w:kern w:val="0"/>
+          <w:sz w:val="24"/>
+          <w:szCs w:val="24"/>
+          <w:lang w:eastAsia="en-GB"/>
+        </w:rPr>
+        <w:t xml:space="preserve"> and to Umm al-Baha' as </w:t>
+      </w:r>
+      <w:proofErr w:type="spellStart"/>
+      <w:r>
+        <w:rPr>
+          <w:rFonts w:cs="Calibri"/>
+          <w:kern w:val="0"/>
+          <w:sz w:val="24"/>
+          <w:szCs w:val="24"/>
+          <w:lang w:eastAsia="en-GB"/>
+        </w:rPr>
+        <w:t>Fā</w:t>
+      </w:r>
+      <w:r>
+        <w:rPr>
+          <w:rFonts w:cs="Calibri"/>
+          <w:kern w:val="0"/>
+          <w:sz w:val="24"/>
+          <w:szCs w:val="24"/>
+          <w:lang w:eastAsia="en-GB"/>
+        </w:rPr>
+        <w:t>ṭ</w:t>
+      </w:r>
+      <w:r>
+        <w:rPr>
+          <w:rFonts w:cs="Calibri"/>
+          <w:kern w:val="0"/>
+          <w:sz w:val="24"/>
+          <w:szCs w:val="24"/>
+          <w:lang w:eastAsia="en-GB"/>
+        </w:rPr>
+        <w:t>ima</w:t>
+      </w:r>
+      <w:proofErr w:type="spellEnd"/>
+      <w:r>
+        <w:rPr>
+          <w:rFonts w:cs="Calibri"/>
+          <w:kern w:val="0"/>
+          <w:sz w:val="24"/>
+          <w:szCs w:val="24"/>
+          <w:lang w:eastAsia="en-GB"/>
+        </w:rPr>
+        <w:t xml:space="preserve"> </w:t>
+      </w:r>
+      <w:proofErr w:type="spellStart"/>
+      <w:r>
+        <w:rPr>
+          <w:rFonts w:cs="Calibri"/>
+          <w:kern w:val="0"/>
+          <w:sz w:val="24"/>
+          <w:szCs w:val="24"/>
+          <w:lang w:eastAsia="en-GB"/>
+        </w:rPr>
+        <w:t>bt.</w:t>
+      </w:r>
+      <w:proofErr w:type="spellEnd"/>
+      <w:r>
+        <w:rPr>
+          <w:rFonts w:cs="Calibri"/>
+          <w:kern w:val="0"/>
+          <w:sz w:val="24"/>
+          <w:szCs w:val="24"/>
+          <w:lang w:eastAsia="en-GB"/>
+        </w:rPr>
+        <w:t xml:space="preserve"> Nā</w:t>
+      </w:r>
+      <w:r>
+        <w:rPr>
+          <w:rFonts w:cs="Calibri"/>
+          <w:kern w:val="0"/>
+          <w:sz w:val="24"/>
+          <w:szCs w:val="24"/>
+          <w:lang w:eastAsia="en-GB"/>
+        </w:rPr>
+        <w:t>ṣ</w:t>
+      </w:r>
+      <w:r>
+        <w:rPr>
+          <w:rFonts w:cs="Calibri"/>
+          <w:kern w:val="0"/>
+          <w:sz w:val="24"/>
+          <w:szCs w:val="24"/>
+          <w:lang w:eastAsia="en-GB"/>
+        </w:rPr>
+        <w:t>ir (</w:t>
+      </w:r>
+      <w:proofErr w:type="gramStart"/>
+      <w:r>
+        <w:rPr>
+          <w:rFonts w:cs="Calibri"/>
+          <w:kern w:val="0"/>
+          <w:sz w:val="24"/>
+          <w:szCs w:val="24"/>
+          <w:lang w:eastAsia="en-GB"/>
+        </w:rPr>
+        <w:t>and also</w:t>
+      </w:r>
+      <w:proofErr w:type="gramEnd"/>
+      <w:r>
+        <w:rPr>
+          <w:rFonts w:cs="Calibri"/>
+          <w:kern w:val="0"/>
+          <w:sz w:val="24"/>
+          <w:szCs w:val="24"/>
+          <w:lang w:eastAsia="en-GB"/>
+        </w:rPr>
+        <w:t xml:space="preserve"> as </w:t>
+      </w:r>
+      <w:proofErr w:type="spellStart"/>
+      <w:r>
+        <w:rPr>
+          <w:rFonts w:cs="Calibri"/>
+          <w:kern w:val="0"/>
+          <w:sz w:val="24"/>
+          <w:szCs w:val="24"/>
+          <w:lang w:eastAsia="en-GB"/>
+        </w:rPr>
+        <w:t>Fā</w:t>
+      </w:r>
+      <w:r>
+        <w:rPr>
+          <w:rFonts w:cs="Calibri"/>
+          <w:kern w:val="0"/>
+          <w:sz w:val="24"/>
+          <w:szCs w:val="24"/>
+          <w:lang w:eastAsia="en-GB"/>
+        </w:rPr>
+        <w:t>ṭ</w:t>
+      </w:r>
+      <w:r>
+        <w:rPr>
+          <w:rFonts w:cs="Calibri"/>
+          <w:kern w:val="0"/>
+          <w:sz w:val="24"/>
+          <w:szCs w:val="24"/>
+          <w:lang w:eastAsia="en-GB"/>
+        </w:rPr>
+        <w:t>ima</w:t>
+      </w:r>
+      <w:proofErr w:type="spellEnd"/>
+      <w:r>
+        <w:rPr>
+          <w:rFonts w:cs="Calibri"/>
+          <w:kern w:val="0"/>
+          <w:sz w:val="24"/>
+          <w:szCs w:val="24"/>
+          <w:lang w:eastAsia="en-GB"/>
+        </w:rPr>
+        <w:t xml:space="preserve"> </w:t>
+      </w:r>
+      <w:proofErr w:type="spellStart"/>
+      <w:r>
+        <w:rPr>
+          <w:rFonts w:cs="Calibri"/>
+          <w:kern w:val="0"/>
+          <w:sz w:val="24"/>
+          <w:szCs w:val="24"/>
+          <w:lang w:eastAsia="en-GB"/>
+        </w:rPr>
+        <w:t>bt.</w:t>
+      </w:r>
+      <w:proofErr w:type="spellEnd"/>
+      <w:r>
+        <w:rPr>
+          <w:rFonts w:cs="Calibri"/>
+          <w:kern w:val="0"/>
+          <w:sz w:val="24"/>
+          <w:szCs w:val="24"/>
+          <w:lang w:eastAsia="en-GB"/>
+        </w:rPr>
+        <w:t xml:space="preserve"> </w:t>
+      </w:r>
+      <w:proofErr w:type="spellStart"/>
+      <w:r>
+        <w:rPr>
+          <w:rFonts w:cs="Calibri"/>
+          <w:kern w:val="0"/>
+          <w:sz w:val="24"/>
+          <w:szCs w:val="24"/>
+          <w:lang w:eastAsia="en-GB"/>
+        </w:rPr>
+        <w:t>Mu</w:t>
+      </w:r>
+      <w:r>
+        <w:rPr>
+          <w:rFonts w:cs="Calibri"/>
+          <w:kern w:val="0"/>
+          <w:sz w:val="24"/>
+          <w:szCs w:val="24"/>
+          <w:lang w:eastAsia="en-GB"/>
+        </w:rPr>
+        <w:t>ḥ</w:t>
+      </w:r>
+      <w:r>
+        <w:rPr>
+          <w:rFonts w:cs="Calibri"/>
+          <w:kern w:val="0"/>
+          <w:sz w:val="24"/>
+          <w:szCs w:val="24"/>
+          <w:lang w:eastAsia="en-GB"/>
+        </w:rPr>
+        <w:t>ammad</w:t>
+      </w:r>
+      <w:proofErr w:type="spellEnd"/>
+      <w:r>
+        <w:rPr>
+          <w:rFonts w:cs="Calibri"/>
+          <w:kern w:val="0"/>
+          <w:sz w:val="24"/>
+          <w:szCs w:val="24"/>
+          <w:lang w:eastAsia="en-GB"/>
+        </w:rPr>
+        <w:t xml:space="preserve"> b. </w:t>
+      </w:r>
+      <w:proofErr w:type="spellStart"/>
+      <w:r>
+        <w:rPr>
+          <w:rFonts w:cs="Calibri"/>
+          <w:kern w:val="0"/>
+          <w:sz w:val="24"/>
+          <w:szCs w:val="24"/>
+          <w:lang w:eastAsia="en-GB"/>
+        </w:rPr>
+        <w:t>A</w:t>
+      </w:r>
+      <w:r>
+        <w:rPr>
+          <w:rFonts w:cs="Calibri"/>
+          <w:kern w:val="0"/>
+          <w:sz w:val="24"/>
+          <w:szCs w:val="24"/>
+          <w:lang w:eastAsia="en-GB"/>
+        </w:rPr>
+        <w:t>ḥ</w:t>
+      </w:r>
+      <w:r>
+        <w:rPr>
+          <w:rFonts w:cs="Calibri"/>
+          <w:kern w:val="0"/>
+          <w:sz w:val="24"/>
+          <w:szCs w:val="24"/>
+          <w:lang w:eastAsia="en-GB"/>
+        </w:rPr>
+        <w:t>mad</w:t>
+      </w:r>
+      <w:proofErr w:type="spellEnd"/>
+      <w:r>
+        <w:rPr>
+          <w:rFonts w:cs="Calibri"/>
+          <w:kern w:val="0"/>
+          <w:sz w:val="24"/>
+          <w:szCs w:val="24"/>
+          <w:lang w:eastAsia="en-GB"/>
+        </w:rPr>
+        <w:t xml:space="preserve"> or </w:t>
+      </w:r>
+      <w:proofErr w:type="spellStart"/>
+      <w:r>
+        <w:rPr>
+          <w:rFonts w:cs="Calibri"/>
+          <w:kern w:val="0"/>
+          <w:sz w:val="24"/>
+          <w:szCs w:val="24"/>
+          <w:lang w:eastAsia="en-GB"/>
+        </w:rPr>
+        <w:t>Fā</w:t>
+      </w:r>
+      <w:r>
+        <w:rPr>
+          <w:rFonts w:cs="Calibri"/>
+          <w:kern w:val="0"/>
+          <w:sz w:val="24"/>
+          <w:szCs w:val="24"/>
+          <w:lang w:eastAsia="en-GB"/>
+        </w:rPr>
+        <w:t>ṭ</w:t>
+      </w:r>
+      <w:r>
+        <w:rPr>
+          <w:rFonts w:cs="Calibri"/>
+          <w:kern w:val="0"/>
+          <w:sz w:val="24"/>
+          <w:szCs w:val="24"/>
+          <w:lang w:eastAsia="en-GB"/>
+        </w:rPr>
+        <w:t>ima</w:t>
+      </w:r>
+      <w:proofErr w:type="spellEnd"/>
+      <w:r>
+        <w:rPr>
+          <w:rFonts w:cs="Calibri"/>
+          <w:kern w:val="0"/>
+          <w:sz w:val="24"/>
+          <w:szCs w:val="24"/>
+          <w:lang w:eastAsia="en-GB"/>
+        </w:rPr>
+        <w:t xml:space="preserve"> </w:t>
+      </w:r>
+      <w:proofErr w:type="spellStart"/>
+      <w:r>
+        <w:rPr>
+          <w:rFonts w:cs="Calibri"/>
+          <w:kern w:val="0"/>
+          <w:sz w:val="24"/>
+          <w:szCs w:val="24"/>
+          <w:lang w:eastAsia="en-GB"/>
+        </w:rPr>
+        <w:t>bt.</w:t>
+      </w:r>
+      <w:proofErr w:type="spellEnd"/>
+      <w:r>
+        <w:rPr>
+          <w:rFonts w:cs="Calibri"/>
+          <w:kern w:val="0"/>
+          <w:sz w:val="24"/>
+          <w:szCs w:val="24"/>
+          <w:lang w:eastAsia="en-GB"/>
+        </w:rPr>
+        <w:t xml:space="preserve"> </w:t>
+      </w:r>
+      <w:proofErr w:type="spellStart"/>
+      <w:r>
+        <w:rPr>
+          <w:rFonts w:cs="Calibri"/>
+          <w:kern w:val="0"/>
+          <w:sz w:val="24"/>
+          <w:szCs w:val="24"/>
+          <w:lang w:eastAsia="en-GB"/>
+        </w:rPr>
+        <w:t>Mu</w:t>
+      </w:r>
+      <w:r>
+        <w:rPr>
+          <w:rFonts w:cs="Calibri"/>
+          <w:kern w:val="0"/>
+          <w:sz w:val="24"/>
+          <w:szCs w:val="24"/>
+          <w:lang w:eastAsia="en-GB"/>
+        </w:rPr>
+        <w:t>ḥ</w:t>
+      </w:r>
+      <w:r>
+        <w:rPr>
+          <w:rFonts w:cs="Calibri"/>
+          <w:kern w:val="0"/>
+          <w:sz w:val="24"/>
+          <w:szCs w:val="24"/>
+          <w:lang w:eastAsia="en-GB"/>
+        </w:rPr>
+        <w:t>ammad</w:t>
+      </w:r>
+      <w:proofErr w:type="spellEnd"/>
+      <w:r>
+        <w:rPr>
+          <w:rFonts w:cs="Calibri"/>
+          <w:kern w:val="0"/>
+          <w:sz w:val="24"/>
+          <w:szCs w:val="24"/>
+          <w:lang w:eastAsia="en-GB"/>
+        </w:rPr>
+        <w:t xml:space="preserve"> b. </w:t>
+      </w:r>
+      <w:proofErr w:type="spellStart"/>
+      <w:r>
+        <w:rPr>
+          <w:rFonts w:cs="Calibri"/>
+          <w:kern w:val="0"/>
+          <w:sz w:val="24"/>
+          <w:szCs w:val="24"/>
+          <w:lang w:eastAsia="en-GB"/>
+        </w:rPr>
+        <w:t>ʿAbd</w:t>
+      </w:r>
+      <w:proofErr w:type="spellEnd"/>
+      <w:r>
+        <w:rPr>
+          <w:rFonts w:cs="Calibri"/>
+          <w:kern w:val="0"/>
+          <w:sz w:val="24"/>
+          <w:szCs w:val="24"/>
+          <w:lang w:eastAsia="en-GB"/>
+        </w:rPr>
+        <w:t xml:space="preserve"> </w:t>
+      </w:r>
+      <w:proofErr w:type="spellStart"/>
+      <w:r>
+        <w:rPr>
+          <w:rFonts w:cs="Calibri"/>
+          <w:kern w:val="0"/>
+          <w:sz w:val="24"/>
+          <w:szCs w:val="24"/>
+          <w:lang w:eastAsia="en-GB"/>
+        </w:rPr>
+        <w:t>Allā</w:t>
+      </w:r>
+      <w:r>
+        <w:rPr>
+          <w:rFonts w:cs="Calibri"/>
+          <w:kern w:val="0"/>
+          <w:sz w:val="24"/>
+          <w:szCs w:val="24"/>
+          <w:lang w:eastAsia="en-GB"/>
+        </w:rPr>
+        <w:t>ḥ</w:t>
+      </w:r>
+      <w:proofErr w:type="spellEnd"/>
+      <w:r>
+        <w:rPr>
+          <w:rFonts w:cs="Calibri"/>
+          <w:kern w:val="0"/>
+          <w:sz w:val="24"/>
+          <w:szCs w:val="24"/>
+          <w:lang w:eastAsia="en-GB"/>
+        </w:rPr>
+        <w:t xml:space="preserve">). Given that Ibn </w:t>
+      </w:r>
+      <w:proofErr w:type="spellStart"/>
+      <w:r>
+        <w:rPr>
+          <w:rFonts w:cs="Calibri"/>
+          <w:kern w:val="0"/>
+          <w:sz w:val="24"/>
+          <w:szCs w:val="24"/>
+          <w:lang w:eastAsia="en-GB"/>
+        </w:rPr>
         <w:t>ʿAsākir</w:t>
       </w:r>
       <w:proofErr w:type="spellEnd"/>
@@ -5675,578 +7399,27 @@
           <w:szCs w:val="24"/>
           <w:lang w:eastAsia="en-GB"/>
         </w:rPr>
-        <w:t xml:space="preserve"> often cites two transmitters called Umm al-Mujtaba and Umm al-Baha'. He also occasionally names them together, as ‘Umm al-</w:t>
-      </w:r>
-      <w:proofErr w:type="spellStart"/>
-      <w:r>
-        <w:rPr>
-          <w:rFonts w:cs="Calibri"/>
-          <w:kern w:val="0"/>
-          <w:sz w:val="24"/>
-          <w:szCs w:val="24"/>
-          <w:lang w:eastAsia="en-GB"/>
-        </w:rPr>
-        <w:t>Mujtabāʾ</w:t>
-      </w:r>
-      <w:proofErr w:type="spellEnd"/>
-      <w:r>
-        <w:rPr>
-          <w:rFonts w:cs="Calibri"/>
-          <w:kern w:val="0"/>
-          <w:sz w:val="24"/>
-          <w:szCs w:val="24"/>
-          <w:lang w:eastAsia="en-GB"/>
-        </w:rPr>
-        <w:t xml:space="preserve"> </w:t>
-      </w:r>
-      <w:proofErr w:type="spellStart"/>
-      <w:r>
-        <w:rPr>
-          <w:rFonts w:cs="Calibri"/>
-          <w:kern w:val="0"/>
-          <w:sz w:val="24"/>
-          <w:szCs w:val="24"/>
-          <w:lang w:eastAsia="en-GB"/>
-        </w:rPr>
-        <w:t>Fāṭima</w:t>
-      </w:r>
-      <w:proofErr w:type="spellEnd"/>
-      <w:r>
-        <w:rPr>
-          <w:rFonts w:cs="Calibri"/>
-          <w:kern w:val="0"/>
-          <w:sz w:val="24"/>
-          <w:szCs w:val="24"/>
-          <w:lang w:eastAsia="en-GB"/>
-        </w:rPr>
-        <w:t xml:space="preserve"> </w:t>
-      </w:r>
-      <w:proofErr w:type="spellStart"/>
-      <w:r>
-        <w:rPr>
-          <w:rFonts w:cs="Calibri"/>
-          <w:kern w:val="0"/>
-          <w:sz w:val="24"/>
-          <w:szCs w:val="24"/>
-          <w:lang w:eastAsia="en-GB"/>
-        </w:rPr>
-        <w:t>bt.</w:t>
-      </w:r>
-      <w:proofErr w:type="spellEnd"/>
-      <w:r>
-        <w:rPr>
-          <w:rFonts w:cs="Calibri"/>
-          <w:kern w:val="0"/>
-          <w:sz w:val="24"/>
-          <w:szCs w:val="24"/>
-          <w:lang w:eastAsia="en-GB"/>
-        </w:rPr>
-        <w:t xml:space="preserve"> </w:t>
-      </w:r>
-      <w:proofErr w:type="spellStart"/>
-      <w:r>
-        <w:rPr>
-          <w:rFonts w:cs="Calibri"/>
-          <w:kern w:val="0"/>
-          <w:sz w:val="24"/>
-          <w:szCs w:val="24"/>
-          <w:lang w:eastAsia="en-GB"/>
-        </w:rPr>
-        <w:t>Nāṣir</w:t>
-      </w:r>
-      <w:proofErr w:type="spellEnd"/>
-      <w:r>
-        <w:rPr>
-          <w:rFonts w:cs="Calibri"/>
-          <w:kern w:val="0"/>
-          <w:sz w:val="24"/>
-          <w:szCs w:val="24"/>
-          <w:lang w:eastAsia="en-GB"/>
-        </w:rPr>
-        <w:t>’ and ‘Umm al-</w:t>
-      </w:r>
-      <w:proofErr w:type="spellStart"/>
-      <w:r>
-        <w:rPr>
-          <w:rFonts w:cs="Calibri"/>
-          <w:kern w:val="0"/>
-          <w:sz w:val="24"/>
-          <w:szCs w:val="24"/>
-          <w:lang w:eastAsia="en-GB"/>
-        </w:rPr>
-        <w:t>Bahāʾ</w:t>
-      </w:r>
-      <w:proofErr w:type="spellEnd"/>
-      <w:r>
-        <w:rPr>
-          <w:rFonts w:cs="Calibri"/>
-          <w:kern w:val="0"/>
-          <w:sz w:val="24"/>
-          <w:szCs w:val="24"/>
-          <w:lang w:eastAsia="en-GB"/>
-        </w:rPr>
-        <w:t xml:space="preserve"> </w:t>
-      </w:r>
-      <w:proofErr w:type="spellStart"/>
-      <w:r>
-        <w:rPr>
-          <w:rFonts w:cs="Calibri"/>
-          <w:kern w:val="0"/>
-          <w:sz w:val="24"/>
-          <w:szCs w:val="24"/>
-          <w:lang w:eastAsia="en-GB"/>
-        </w:rPr>
-        <w:t>Fāṭima</w:t>
-      </w:r>
-      <w:proofErr w:type="spellEnd"/>
-      <w:r>
-        <w:rPr>
-          <w:rFonts w:cs="Calibri"/>
-          <w:kern w:val="0"/>
-          <w:sz w:val="24"/>
-          <w:szCs w:val="24"/>
-          <w:lang w:eastAsia="en-GB"/>
-        </w:rPr>
-        <w:t xml:space="preserve"> </w:t>
-      </w:r>
-      <w:proofErr w:type="spellStart"/>
-      <w:r>
-        <w:rPr>
-          <w:rFonts w:cs="Calibri"/>
-          <w:kern w:val="0"/>
-          <w:sz w:val="24"/>
-          <w:szCs w:val="24"/>
-          <w:lang w:eastAsia="en-GB"/>
-        </w:rPr>
-        <w:t>bt.</w:t>
-      </w:r>
-      <w:proofErr w:type="spellEnd"/>
-      <w:r>
-        <w:rPr>
-          <w:rFonts w:cs="Calibri"/>
-          <w:kern w:val="0"/>
-          <w:sz w:val="24"/>
-          <w:szCs w:val="24"/>
-          <w:lang w:eastAsia="en-GB"/>
-        </w:rPr>
-        <w:t xml:space="preserve"> </w:t>
-      </w:r>
-      <w:proofErr w:type="spellStart"/>
-      <w:r>
-        <w:rPr>
-          <w:rFonts w:cs="Calibri"/>
-          <w:kern w:val="0"/>
-          <w:sz w:val="24"/>
-          <w:szCs w:val="24"/>
-          <w:lang w:eastAsia="en-GB"/>
-        </w:rPr>
-        <w:t>Muḥammad</w:t>
-      </w:r>
-      <w:proofErr w:type="spellEnd"/>
-      <w:r>
-        <w:rPr>
-          <w:rFonts w:cs="Calibri"/>
-          <w:kern w:val="0"/>
-          <w:sz w:val="24"/>
-          <w:szCs w:val="24"/>
-          <w:lang w:eastAsia="en-GB"/>
-        </w:rPr>
-        <w:t xml:space="preserve">’. Somewhere along the way, however, the genealogies of the two </w:t>
-      </w:r>
-      <w:proofErr w:type="spellStart"/>
-      <w:r>
-        <w:rPr>
-          <w:rFonts w:cs="Calibri"/>
-          <w:kern w:val="0"/>
-          <w:sz w:val="24"/>
-          <w:szCs w:val="24"/>
-          <w:lang w:eastAsia="en-GB"/>
-        </w:rPr>
-        <w:t>Fāṭimas</w:t>
-      </w:r>
-      <w:proofErr w:type="spellEnd"/>
-      <w:r>
-        <w:rPr>
-          <w:rFonts w:cs="Calibri"/>
-          <w:kern w:val="0"/>
-          <w:sz w:val="24"/>
-          <w:szCs w:val="24"/>
-          <w:lang w:eastAsia="en-GB"/>
-        </w:rPr>
-        <w:t xml:space="preserve"> got mixed up, so the </w:t>
-      </w:r>
-      <w:r>
-        <w:rPr>
-          <w:rFonts w:cs="Calibri"/>
-          <w:i/>
-          <w:kern w:val="0"/>
-          <w:sz w:val="24"/>
-          <w:szCs w:val="24"/>
-          <w:lang w:eastAsia="en-GB"/>
-        </w:rPr>
-        <w:t>TMD</w:t>
-      </w:r>
-      <w:r>
-        <w:rPr>
-          <w:rFonts w:cs="Calibri"/>
-          <w:kern w:val="0"/>
-          <w:sz w:val="24"/>
-          <w:szCs w:val="24"/>
-          <w:lang w:eastAsia="en-GB"/>
-        </w:rPr>
-        <w:t xml:space="preserve"> sometimes refers to Umm al-Mujtaba as </w:t>
-      </w:r>
-      <w:proofErr w:type="spellStart"/>
-      <w:r>
-        <w:rPr>
-          <w:rFonts w:cs="Calibri"/>
-          <w:kern w:val="0"/>
-          <w:sz w:val="24"/>
-          <w:szCs w:val="24"/>
-          <w:lang w:eastAsia="en-GB"/>
-        </w:rPr>
-        <w:t>Fāṭima</w:t>
-      </w:r>
-      <w:proofErr w:type="spellEnd"/>
-      <w:r>
-        <w:rPr>
-          <w:rFonts w:cs="Calibri"/>
-          <w:kern w:val="0"/>
-          <w:sz w:val="24"/>
-          <w:szCs w:val="24"/>
-          <w:lang w:eastAsia="en-GB"/>
-        </w:rPr>
-        <w:t xml:space="preserve"> </w:t>
-      </w:r>
-      <w:proofErr w:type="spellStart"/>
-      <w:r>
-        <w:rPr>
-          <w:rFonts w:cs="Calibri"/>
-          <w:kern w:val="0"/>
-          <w:sz w:val="24"/>
-          <w:szCs w:val="24"/>
-          <w:lang w:eastAsia="en-GB"/>
-        </w:rPr>
-        <w:t>bt.</w:t>
-      </w:r>
-      <w:proofErr w:type="spellEnd"/>
-      <w:r>
-        <w:rPr>
-          <w:rFonts w:cs="Calibri"/>
-          <w:kern w:val="0"/>
-          <w:sz w:val="24"/>
-          <w:szCs w:val="24"/>
-          <w:lang w:eastAsia="en-GB"/>
-        </w:rPr>
-        <w:t xml:space="preserve"> </w:t>
-      </w:r>
-      <w:proofErr w:type="spellStart"/>
-      <w:r>
-        <w:rPr>
-          <w:rFonts w:cs="Calibri"/>
-          <w:kern w:val="0"/>
-          <w:sz w:val="24"/>
-          <w:szCs w:val="24"/>
-          <w:lang w:eastAsia="en-GB"/>
-        </w:rPr>
-        <w:t>Muḥammad</w:t>
-      </w:r>
-      <w:proofErr w:type="spellEnd"/>
-      <w:r>
-        <w:rPr>
-          <w:rFonts w:cs="Calibri"/>
-          <w:kern w:val="0"/>
-          <w:sz w:val="24"/>
-          <w:szCs w:val="24"/>
-          <w:lang w:eastAsia="en-GB"/>
-        </w:rPr>
-        <w:t xml:space="preserve"> and to Umm al-Baha' as </w:t>
-      </w:r>
-      <w:proofErr w:type="spellStart"/>
-      <w:r>
-        <w:rPr>
-          <w:rFonts w:cs="Calibri"/>
-          <w:kern w:val="0"/>
-          <w:sz w:val="24"/>
-          <w:szCs w:val="24"/>
-          <w:lang w:eastAsia="en-GB"/>
-        </w:rPr>
-        <w:t>Fāṭima</w:t>
-      </w:r>
-      <w:proofErr w:type="spellEnd"/>
-      <w:r>
-        <w:rPr>
-          <w:rFonts w:cs="Calibri"/>
-          <w:kern w:val="0"/>
-          <w:sz w:val="24"/>
-          <w:szCs w:val="24"/>
-          <w:lang w:eastAsia="en-GB"/>
-        </w:rPr>
-        <w:t xml:space="preserve"> </w:t>
-      </w:r>
-      <w:proofErr w:type="spellStart"/>
-      <w:r>
-        <w:rPr>
-          <w:rFonts w:cs="Calibri"/>
-          <w:kern w:val="0"/>
-          <w:sz w:val="24"/>
-          <w:szCs w:val="24"/>
-          <w:lang w:eastAsia="en-GB"/>
-        </w:rPr>
-        <w:t>bt.</w:t>
-      </w:r>
-      <w:proofErr w:type="spellEnd"/>
-      <w:r>
-        <w:rPr>
-          <w:rFonts w:cs="Calibri"/>
-          <w:kern w:val="0"/>
-          <w:sz w:val="24"/>
-          <w:szCs w:val="24"/>
-          <w:lang w:eastAsia="en-GB"/>
-        </w:rPr>
-        <w:t xml:space="preserve"> </w:t>
-      </w:r>
-      <w:proofErr w:type="spellStart"/>
-      <w:r>
-        <w:rPr>
-          <w:rFonts w:cs="Calibri"/>
-          <w:kern w:val="0"/>
-          <w:sz w:val="24"/>
-          <w:szCs w:val="24"/>
-          <w:lang w:eastAsia="en-GB"/>
-        </w:rPr>
-        <w:t>Nāṣir</w:t>
-      </w:r>
-      <w:proofErr w:type="spellEnd"/>
-      <w:r>
-        <w:rPr>
-          <w:rFonts w:cs="Calibri"/>
-          <w:kern w:val="0"/>
-          <w:sz w:val="24"/>
-          <w:szCs w:val="24"/>
-          <w:lang w:eastAsia="en-GB"/>
-        </w:rPr>
-        <w:t xml:space="preserve"> (and also as </w:t>
-      </w:r>
-      <w:proofErr w:type="spellStart"/>
-      <w:r>
-        <w:rPr>
-          <w:rFonts w:cs="Calibri"/>
-          <w:kern w:val="0"/>
-          <w:sz w:val="24"/>
-          <w:szCs w:val="24"/>
-          <w:lang w:eastAsia="en-GB"/>
-        </w:rPr>
-        <w:t>Fāṭima</w:t>
-      </w:r>
-      <w:proofErr w:type="spellEnd"/>
-      <w:r>
-        <w:rPr>
-          <w:rFonts w:cs="Calibri"/>
-          <w:kern w:val="0"/>
-          <w:sz w:val="24"/>
-          <w:szCs w:val="24"/>
-          <w:lang w:eastAsia="en-GB"/>
-        </w:rPr>
-        <w:t xml:space="preserve"> </w:t>
-      </w:r>
-      <w:proofErr w:type="spellStart"/>
-      <w:r>
-        <w:rPr>
-          <w:rFonts w:cs="Calibri"/>
-          <w:kern w:val="0"/>
-          <w:sz w:val="24"/>
-          <w:szCs w:val="24"/>
-          <w:lang w:eastAsia="en-GB"/>
-        </w:rPr>
-        <w:t>bt.</w:t>
-      </w:r>
-      <w:proofErr w:type="spellEnd"/>
-      <w:r>
-        <w:rPr>
-          <w:rFonts w:cs="Calibri"/>
-          <w:kern w:val="0"/>
-          <w:sz w:val="24"/>
-          <w:szCs w:val="24"/>
-          <w:lang w:eastAsia="en-GB"/>
-        </w:rPr>
-        <w:t xml:space="preserve"> </w:t>
-      </w:r>
-      <w:proofErr w:type="spellStart"/>
-      <w:r>
-        <w:rPr>
-          <w:rFonts w:cs="Calibri"/>
-          <w:kern w:val="0"/>
-          <w:sz w:val="24"/>
-          <w:szCs w:val="24"/>
-          <w:lang w:eastAsia="en-GB"/>
-        </w:rPr>
-        <w:t>Muḥammad</w:t>
-      </w:r>
-      <w:proofErr w:type="spellEnd"/>
-      <w:r>
-        <w:rPr>
-          <w:rFonts w:cs="Calibri"/>
-          <w:kern w:val="0"/>
-          <w:sz w:val="24"/>
-          <w:szCs w:val="24"/>
-          <w:lang w:eastAsia="en-GB"/>
-        </w:rPr>
-        <w:t xml:space="preserve"> b. </w:t>
-      </w:r>
-      <w:proofErr w:type="spellStart"/>
-      <w:r>
-        <w:rPr>
-          <w:rFonts w:cs="Calibri"/>
-          <w:kern w:val="0"/>
-          <w:sz w:val="24"/>
-          <w:szCs w:val="24"/>
-          <w:lang w:eastAsia="en-GB"/>
-        </w:rPr>
-        <w:t>Aḥmad</w:t>
-      </w:r>
-      <w:proofErr w:type="spellEnd"/>
-      <w:r>
-        <w:rPr>
-          <w:rFonts w:cs="Calibri"/>
-          <w:kern w:val="0"/>
-          <w:sz w:val="24"/>
-          <w:szCs w:val="24"/>
-          <w:lang w:eastAsia="en-GB"/>
-        </w:rPr>
-        <w:t xml:space="preserve"> or </w:t>
-      </w:r>
-      <w:proofErr w:type="spellStart"/>
-      <w:r>
-        <w:rPr>
-          <w:rFonts w:cs="Calibri"/>
-          <w:kern w:val="0"/>
-          <w:sz w:val="24"/>
-          <w:szCs w:val="24"/>
-          <w:lang w:eastAsia="en-GB"/>
-        </w:rPr>
-        <w:t>Fāṭima</w:t>
-      </w:r>
-      <w:proofErr w:type="spellEnd"/>
-      <w:r>
-        <w:rPr>
-          <w:rFonts w:cs="Calibri"/>
-          <w:kern w:val="0"/>
-          <w:sz w:val="24"/>
-          <w:szCs w:val="24"/>
-          <w:lang w:eastAsia="en-GB"/>
-        </w:rPr>
-        <w:t xml:space="preserve"> </w:t>
-      </w:r>
-      <w:proofErr w:type="spellStart"/>
-      <w:r>
-        <w:rPr>
-          <w:rFonts w:cs="Calibri"/>
-          <w:kern w:val="0"/>
-          <w:sz w:val="24"/>
-          <w:szCs w:val="24"/>
-          <w:lang w:eastAsia="en-GB"/>
-        </w:rPr>
-        <w:t>bt.</w:t>
-      </w:r>
-      <w:proofErr w:type="spellEnd"/>
-      <w:r>
-        <w:rPr>
-          <w:rFonts w:cs="Calibri"/>
-          <w:kern w:val="0"/>
-          <w:sz w:val="24"/>
-          <w:szCs w:val="24"/>
-          <w:lang w:eastAsia="en-GB"/>
-        </w:rPr>
-        <w:t xml:space="preserve"> </w:t>
-      </w:r>
-      <w:proofErr w:type="spellStart"/>
-      <w:r>
-        <w:rPr>
-          <w:rFonts w:cs="Calibri"/>
-          <w:kern w:val="0"/>
-          <w:sz w:val="24"/>
-          <w:szCs w:val="24"/>
-          <w:lang w:eastAsia="en-GB"/>
-        </w:rPr>
-        <w:t>Muḥammad</w:t>
-      </w:r>
-      <w:proofErr w:type="spellEnd"/>
-      <w:r>
-        <w:rPr>
-          <w:rFonts w:cs="Calibri"/>
-          <w:kern w:val="0"/>
-          <w:sz w:val="24"/>
-          <w:szCs w:val="24"/>
-          <w:lang w:eastAsia="en-GB"/>
-        </w:rPr>
-        <w:t xml:space="preserve"> b. </w:t>
-      </w:r>
-      <w:proofErr w:type="spellStart"/>
-      <w:r>
-        <w:rPr>
-          <w:rFonts w:cs="Calibri"/>
-          <w:kern w:val="0"/>
-          <w:sz w:val="24"/>
-          <w:szCs w:val="24"/>
-          <w:lang w:eastAsia="en-GB"/>
-        </w:rPr>
-        <w:t>ʿAbd</w:t>
-      </w:r>
-      <w:proofErr w:type="spellEnd"/>
-      <w:r>
-        <w:rPr>
-          <w:rFonts w:cs="Calibri"/>
-          <w:kern w:val="0"/>
-          <w:sz w:val="24"/>
-          <w:szCs w:val="24"/>
-          <w:lang w:eastAsia="en-GB"/>
-        </w:rPr>
-        <w:t xml:space="preserve"> </w:t>
-      </w:r>
-      <w:proofErr w:type="spellStart"/>
-      <w:r>
-        <w:rPr>
-          <w:rFonts w:cs="Calibri"/>
-          <w:kern w:val="0"/>
-          <w:sz w:val="24"/>
-          <w:szCs w:val="24"/>
-          <w:lang w:eastAsia="en-GB"/>
-        </w:rPr>
-        <w:t>Allāḥ</w:t>
-      </w:r>
-      <w:proofErr w:type="spellEnd"/>
-      <w:r>
-        <w:rPr>
-          <w:rFonts w:cs="Calibri"/>
-          <w:kern w:val="0"/>
-          <w:sz w:val="24"/>
-          <w:szCs w:val="24"/>
-          <w:lang w:eastAsia="en-GB"/>
-        </w:rPr>
-        <w:t xml:space="preserve">). Given that Ibn </w:t>
-      </w:r>
-      <w:proofErr w:type="spellStart"/>
-      <w:r>
-        <w:rPr>
-          <w:rFonts w:cs="Calibri"/>
-          <w:kern w:val="0"/>
-          <w:sz w:val="24"/>
-          <w:szCs w:val="24"/>
-          <w:lang w:eastAsia="en-GB"/>
-        </w:rPr>
-        <w:t>ʿAsākir</w:t>
-      </w:r>
-      <w:proofErr w:type="spellEnd"/>
-      <w:r>
-        <w:rPr>
-          <w:rFonts w:cs="Calibri"/>
-          <w:kern w:val="0"/>
-          <w:sz w:val="24"/>
-          <w:szCs w:val="24"/>
-          <w:lang w:eastAsia="en-GB"/>
-        </w:rPr>
-        <w:t xml:space="preserve"> often mentions the two names together, it seems clear that they identify two separate women, so we felt we could safely refer to them by their shortened names and ignore the confusion about their genealogies. This seemed a good route especially in cases in which the short-form names were not themselves very common; the situation would have been very different with, say, an </w:t>
+        <w:t xml:space="preserve"> often mentions the two names together, it seems clear that they </w:t>
+      </w:r>
+      <w:r>
+        <w:rPr>
+          <w:rFonts w:cs="Calibri"/>
+          <w:kern w:val="0"/>
+          <w:sz w:val="24"/>
+          <w:szCs w:val="24"/>
+          <w:lang w:eastAsia="en-GB"/>
+        </w:rPr>
+        <w:t>identify two separate women, so we felt we could safely refer to them by their shortened names and ignore the confusion about their genealogies. This seemed a good route especially in cases in which the short-form names were not themselves very common; the</w:t>
+      </w:r>
+      <w:r>
+        <w:rPr>
+          <w:rFonts w:cs="Calibri"/>
+          <w:kern w:val="0"/>
+          <w:sz w:val="24"/>
+          <w:szCs w:val="24"/>
+          <w:lang w:eastAsia="en-GB"/>
+        </w:rPr>
+        <w:t xml:space="preserve"> situation would have been very different with, say, an </w:t>
       </w:r>
       <w:proofErr w:type="spellStart"/>
       <w:r>
@@ -6279,7 +7452,17 @@
           <w:szCs w:val="24"/>
           <w:lang w:eastAsia="en-GB"/>
         </w:rPr>
-        <w:t>Ḥasan</w:t>
+        <w:t>Ḥ</w:t>
+      </w:r>
+      <w:r>
+        <w:rPr>
+          <w:rFonts w:cs="Calibri"/>
+          <w:kern w:val="0"/>
+          <w:sz w:val="24"/>
+          <w:szCs w:val="24"/>
+          <w:lang w:eastAsia="en-GB"/>
+        </w:rPr>
+        <w:t>asan</w:t>
       </w:r>
       <w:proofErr w:type="spellEnd"/>
       <w:r>
@@ -6323,7 +7506,17 @@
           <w:szCs w:val="24"/>
           <w:lang w:eastAsia="en-GB"/>
         </w:rPr>
-        <w:t>Ḥusayn</w:t>
+        <w:t>Ḥ</w:t>
+      </w:r>
+      <w:r>
+        <w:rPr>
+          <w:rFonts w:cs="Calibri"/>
+          <w:kern w:val="0"/>
+          <w:sz w:val="24"/>
+          <w:szCs w:val="24"/>
+          <w:lang w:eastAsia="en-GB"/>
+        </w:rPr>
+        <w:t>usayn</w:t>
       </w:r>
       <w:proofErr w:type="spellEnd"/>
       <w:r>
@@ -6339,18 +7532,10 @@
     </w:p>
     <w:p>
       <w:pPr>
-        <w:keepNext/>
-        <w:keepLines/>
-        <w:spacing w:line="240" w:lineRule="auto"/>
-        <w:outlineLvl w:val="1"/>
+        <w:pStyle w:val="Heading1"/>
       </w:pPr>
       <w:r>
         <w:rPr>
-          <w:rFonts w:cs="Calibri"/>
-          <w:color w:val="2F5496"/>
-          <w:kern w:val="0"/>
-          <w:sz w:val="24"/>
-          <w:szCs w:val="24"/>
           <w:lang w:eastAsia="en-GB"/>
         </w:rPr>
         <w:t>Conventions</w:t>
@@ -6438,7 +7623,27 @@
           <w:szCs w:val="24"/>
           <w:lang w:eastAsia="en-GB"/>
         </w:rPr>
-        <w:t xml:space="preserve">. We use the normalised forms of informants’ names but often refer to authors by their better-known, transliterated names. When translating passages from the text, we give the surface form as it appears in the text, followed by the normalised form in square brackets. Readers can recognise normalised names by their lack of diacritics. Normally, </w:t>
+        <w:t>. We use th</w:t>
+      </w:r>
+      <w:r>
+        <w:rPr>
+          <w:rFonts w:cs="Calibri"/>
+          <w:kern w:val="0"/>
+          <w:sz w:val="24"/>
+          <w:szCs w:val="24"/>
+          <w:lang w:eastAsia="en-GB"/>
+        </w:rPr>
+        <w:t>e normalised forms of informants’ names but often refer to authors by their better-known, transliterated names. When translating passages from the text, we give the surface form as it appears in the text, followed by the normalised form in square brackets.</w:t>
+      </w:r>
+      <w:r>
+        <w:rPr>
+          <w:rFonts w:cs="Calibri"/>
+          <w:kern w:val="0"/>
+          <w:sz w:val="24"/>
+          <w:szCs w:val="24"/>
+          <w:lang w:eastAsia="en-GB"/>
+        </w:rPr>
+        <w:t xml:space="preserve"> Readers can recognise normalised names by their lack of diacritics. Normally, </w:t>
       </w:r>
       <w:proofErr w:type="spellStart"/>
       <w:r>
@@ -6547,35 +7752,7 @@
         <w:rPr>
           <w:rFonts w:ascii="Times New Roman" w:hAnsi="Times New Roman" w:cs="Times New Roman"/>
         </w:rPr>
-        <w:t xml:space="preserve">Steven Judd and Jens </w:t>
-      </w:r>
-      <w:proofErr w:type="spellStart"/>
-      <w:r>
-        <w:rPr>
-          <w:rFonts w:ascii="Times New Roman" w:hAnsi="Times New Roman" w:cs="Times New Roman"/>
-        </w:rPr>
-        <w:t>Scheiner</w:t>
-      </w:r>
-      <w:proofErr w:type="spellEnd"/>
-      <w:r>
-        <w:rPr>
-          <w:rFonts w:ascii="Times New Roman" w:hAnsi="Times New Roman" w:cs="Times New Roman"/>
-        </w:rPr>
-        <w:t xml:space="preserve">, ‘Introduction’, in Judd and </w:t>
-      </w:r>
-      <w:proofErr w:type="spellStart"/>
-      <w:r>
-        <w:rPr>
-          <w:rFonts w:ascii="Times New Roman" w:hAnsi="Times New Roman" w:cs="Times New Roman"/>
-        </w:rPr>
-        <w:t>Scheiner</w:t>
-      </w:r>
-      <w:proofErr w:type="spellEnd"/>
-      <w:r>
-        <w:rPr>
-          <w:rFonts w:ascii="Times New Roman" w:hAnsi="Times New Roman" w:cs="Times New Roman"/>
-        </w:rPr>
-        <w:t xml:space="preserve"> (eds), </w:t>
+        <w:t xml:space="preserve">Steven Judd and Jens Scheiner, ‘Introduction’, in Judd and Scheiner (eds), </w:t>
       </w:r>
       <w:r>
         <w:rPr>
@@ -6613,21 +7790,7 @@
         <w:rPr>
           <w:rFonts w:ascii="Times New Roman" w:hAnsi="Times New Roman" w:cs="Times New Roman"/>
         </w:rPr>
-        <w:t xml:space="preserve"> al-</w:t>
-      </w:r>
-      <w:proofErr w:type="spellStart"/>
-      <w:r>
-        <w:rPr>
-          <w:rFonts w:ascii="Times New Roman" w:hAnsi="Times New Roman" w:cs="Times New Roman"/>
-        </w:rPr>
-        <w:t>Fikr</w:t>
-      </w:r>
-      <w:proofErr w:type="spellEnd"/>
-      <w:r>
-        <w:rPr>
-          <w:rFonts w:ascii="Times New Roman" w:hAnsi="Times New Roman" w:cs="Times New Roman"/>
-        </w:rPr>
-        <w:t xml:space="preserve"> Edition of Ibn </w:t>
+        <w:t xml:space="preserve"> al-Fikr Edition of Ibn </w:t>
       </w:r>
       <w:proofErr w:type="spellStart"/>
       <w:r>
@@ -6679,27 +7842,21 @@
           <w:i/>
           <w:iCs/>
         </w:rPr>
-        <w:t xml:space="preserve"> Dimashq</w:t>
-      </w:r>
-      <w:r>
-        <w:rPr>
-          <w:rFonts w:ascii="Times New Roman" w:hAnsi="Times New Roman" w:cs="Times New Roman"/>
-        </w:rPr>
-        <w:t xml:space="preserve">’, in Judd and </w:t>
-      </w:r>
-      <w:proofErr w:type="spellStart"/>
-      <w:r>
-        <w:rPr>
-          <w:rFonts w:ascii="Times New Roman" w:hAnsi="Times New Roman" w:cs="Times New Roman"/>
-        </w:rPr>
-        <w:t>Scheiner</w:t>
-      </w:r>
-      <w:proofErr w:type="spellEnd"/>
-      <w:r>
-        <w:rPr>
-          <w:rFonts w:ascii="Times New Roman" w:hAnsi="Times New Roman" w:cs="Times New Roman"/>
-        </w:rPr>
-        <w:t xml:space="preserve"> (eds), </w:t>
+        <w:t xml:space="preserve"> Dim</w:t>
+      </w:r>
+      <w:r>
+        <w:rPr>
+          <w:rFonts w:ascii="Times New Roman" w:hAnsi="Times New Roman" w:cs="Times New Roman"/>
+          <w:i/>
+          <w:iCs/>
+        </w:rPr>
+        <w:t>ashq</w:t>
+      </w:r>
+      <w:r>
+        <w:rPr>
+          <w:rFonts w:ascii="Times New Roman" w:hAnsi="Times New Roman" w:cs="Times New Roman"/>
+        </w:rPr>
+        <w:t xml:space="preserve">’, in Judd and Scheiner (eds), </w:t>
       </w:r>
       <w:r>
         <w:rPr>
@@ -6805,23 +7962,14 @@
           <w:rFonts w:ascii="Times New Roman" w:hAnsi="Times New Roman" w:cs="Times New Roman"/>
           <w:color w:val="000000"/>
         </w:rPr>
-        <w:t xml:space="preserve"> al-</w:t>
-      </w:r>
-      <w:proofErr w:type="spellStart"/>
+        <w:t xml:space="preserve"> al-Fikr edition (</w:t>
+      </w:r>
       <w:r>
         <w:rPr>
           <w:rFonts w:ascii="Times New Roman" w:hAnsi="Times New Roman" w:cs="Times New Roman"/>
           <w:color w:val="000000"/>
         </w:rPr>
-        <w:t>Fikr</w:t>
-      </w:r>
-      <w:proofErr w:type="spellEnd"/>
-      <w:r>
-        <w:rPr>
-          <w:rFonts w:ascii="Times New Roman" w:hAnsi="Times New Roman" w:cs="Times New Roman"/>
-          <w:color w:val="000000"/>
-        </w:rPr>
-        <w:t xml:space="preserve"> edition (supporting our exclusion of the </w:t>
+        <w:t xml:space="preserve">supporting our exclusion of the </w:t>
       </w:r>
       <w:proofErr w:type="spellStart"/>
       <w:r>
@@ -6982,14 +8130,28 @@
           <w:rFonts w:ascii="Times New Roman" w:hAnsi="Times New Roman" w:cs="Times New Roman"/>
           <w:lang w:val="en-GB"/>
         </w:rPr>
-        <w:t>Faḥḥām</w:t>
-      </w:r>
-      <w:proofErr w:type="spellEnd"/>
+        <w:t>Fa</w:t>
+      </w:r>
       <w:r>
         <w:rPr>
           <w:rFonts w:ascii="Times New Roman" w:hAnsi="Times New Roman" w:cs="Times New Roman"/>
           <w:lang w:val="en-GB"/>
         </w:rPr>
+        <w:t>ḥḥ</w:t>
+      </w:r>
+      <w:r>
+        <w:rPr>
+          <w:rFonts w:ascii="Times New Roman" w:hAnsi="Times New Roman" w:cs="Times New Roman"/>
+          <w:lang w:val="en-GB"/>
+        </w:rPr>
+        <w:t>ām</w:t>
+      </w:r>
+      <w:proofErr w:type="spellEnd"/>
+      <w:r>
+        <w:rPr>
+          <w:rFonts w:ascii="Times New Roman" w:hAnsi="Times New Roman" w:cs="Times New Roman"/>
+          <w:lang w:val="en-GB"/>
+        </w:rPr>
         <w:t xml:space="preserve"> and </w:t>
       </w:r>
       <w:proofErr w:type="spellStart"/>
@@ -7070,7 +8232,23 @@
           <w:rFonts w:ascii="Times New Roman" w:hAnsi="Times New Roman" w:cs="Times New Roman"/>
           <w:lang w:val="en-GB"/>
         </w:rPr>
-        <w:t>, 2000), 0571IbnCasakir.MucjamShuyukh.Shamela0012750.</w:t>
+        <w:t xml:space="preserve">, 2000), </w:t>
+      </w:r>
+      <w:proofErr w:type="gramStart"/>
+      <w:r>
+        <w:rPr>
+          <w:rFonts w:ascii="Times New Roman" w:hAnsi="Times New Roman" w:cs="Times New Roman"/>
+          <w:lang w:val="en-GB"/>
+        </w:rPr>
+        <w:t>0571IbnCasakir.MucjamShuyukh.Shamela</w:t>
+      </w:r>
+      <w:proofErr w:type="gramEnd"/>
+      <w:r>
+        <w:rPr>
+          <w:rFonts w:ascii="Times New Roman" w:hAnsi="Times New Roman" w:cs="Times New Roman"/>
+          <w:lang w:val="en-GB"/>
+        </w:rPr>
+        <w:t>0012750.</w:t>
       </w:r>
     </w:p>
   </w:footnote>
@@ -7260,14 +8438,21 @@
           <w:rFonts w:ascii="Times New Roman" w:hAnsi="Times New Roman" w:cs="Times New Roman"/>
           <w:lang w:val="en-GB"/>
         </w:rPr>
-        <w:t>Ḥasan</w:t>
-      </w:r>
-      <w:proofErr w:type="spellEnd"/>
+        <w:t>Ḥ</w:t>
+      </w:r>
       <w:r>
         <w:rPr>
           <w:rFonts w:ascii="Times New Roman" w:hAnsi="Times New Roman" w:cs="Times New Roman"/>
           <w:lang w:val="en-GB"/>
         </w:rPr>
+        <w:t>asan</w:t>
+      </w:r>
+      <w:proofErr w:type="spellEnd"/>
+      <w:r>
+        <w:rPr>
+          <w:rFonts w:ascii="Times New Roman" w:hAnsi="Times New Roman" w:cs="Times New Roman"/>
+          <w:lang w:val="en-GB"/>
+        </w:rPr>
         <w:t xml:space="preserve"> Ibn </w:t>
       </w:r>
       <w:proofErr w:type="spellStart"/>
@@ -7354,9 +8539,8 @@
           <w:iCs/>
           <w:lang w:val="en-GB"/>
         </w:rPr>
-        <w:t>faḍlihā</w:t>
-      </w:r>
-      <w:proofErr w:type="spellEnd"/>
+        <w:t>fa</w:t>
+      </w:r>
       <w:r>
         <w:rPr>
           <w:rFonts w:ascii="Times New Roman" w:hAnsi="Times New Roman" w:cs="Times New Roman"/>
@@ -7364,6 +8548,25 @@
           <w:iCs/>
           <w:lang w:val="en-GB"/>
         </w:rPr>
+        <w:t>ḍ</w:t>
+      </w:r>
+      <w:r>
+        <w:rPr>
+          <w:rFonts w:ascii="Times New Roman" w:hAnsi="Times New Roman" w:cs="Times New Roman"/>
+          <w:i/>
+          <w:iCs/>
+          <w:lang w:val="en-GB"/>
+        </w:rPr>
+        <w:t>lihā</w:t>
+      </w:r>
+      <w:proofErr w:type="spellEnd"/>
+      <w:r>
+        <w:rPr>
+          <w:rFonts w:ascii="Times New Roman" w:hAnsi="Times New Roman" w:cs="Times New Roman"/>
+          <w:i/>
+          <w:iCs/>
+          <w:lang w:val="en-GB"/>
+        </w:rPr>
         <w:t xml:space="preserve"> </w:t>
       </w:r>
       <w:proofErr w:type="spellStart"/>
@@ -7394,9 +8597,8 @@
           <w:iCs/>
           <w:lang w:val="en-GB"/>
         </w:rPr>
-        <w:t>ḥallahā</w:t>
-      </w:r>
-      <w:proofErr w:type="spellEnd"/>
+        <w:t>ḥ</w:t>
+      </w:r>
       <w:r>
         <w:rPr>
           <w:rFonts w:ascii="Times New Roman" w:hAnsi="Times New Roman" w:cs="Times New Roman"/>
@@ -7404,6 +8606,16 @@
           <w:iCs/>
           <w:lang w:val="en-GB"/>
         </w:rPr>
+        <w:t>allahā</w:t>
+      </w:r>
+      <w:proofErr w:type="spellEnd"/>
+      <w:r>
+        <w:rPr>
+          <w:rFonts w:ascii="Times New Roman" w:hAnsi="Times New Roman" w:cs="Times New Roman"/>
+          <w:i/>
+          <w:iCs/>
+          <w:lang w:val="en-GB"/>
+        </w:rPr>
         <w:t xml:space="preserve"> min al-</w:t>
       </w:r>
       <w:proofErr w:type="spellStart"/>
@@ -7454,9 +8666,8 @@
           <w:iCs/>
           <w:lang w:val="en-GB"/>
         </w:rPr>
-        <w:t>nawāḥīhā</w:t>
-      </w:r>
-      <w:proofErr w:type="spellEnd"/>
+        <w:t>nawā</w:t>
+      </w:r>
       <w:r>
         <w:rPr>
           <w:rFonts w:ascii="Times New Roman" w:hAnsi="Times New Roman" w:cs="Times New Roman"/>
@@ -7464,6 +8675,25 @@
           <w:iCs/>
           <w:lang w:val="en-GB"/>
         </w:rPr>
+        <w:t>ḥ</w:t>
+      </w:r>
+      <w:r>
+        <w:rPr>
+          <w:rFonts w:ascii="Times New Roman" w:hAnsi="Times New Roman" w:cs="Times New Roman"/>
+          <w:i/>
+          <w:iCs/>
+          <w:lang w:val="en-GB"/>
+        </w:rPr>
+        <w:t>īhā</w:t>
+      </w:r>
+      <w:proofErr w:type="spellEnd"/>
+      <w:r>
+        <w:rPr>
+          <w:rFonts w:ascii="Times New Roman" w:hAnsi="Times New Roman" w:cs="Times New Roman"/>
+          <w:i/>
+          <w:iCs/>
+          <w:lang w:val="en-GB"/>
+        </w:rPr>
         <w:t xml:space="preserve"> min </w:t>
       </w:r>
       <w:proofErr w:type="spellStart"/>
@@ -7535,14 +8765,28 @@
           <w:rFonts w:ascii="Times New Roman" w:hAnsi="Times New Roman" w:cs="Times New Roman"/>
           <w:lang w:val="en-GB"/>
         </w:rPr>
-        <w:t>Muḥibb</w:t>
-      </w:r>
-      <w:proofErr w:type="spellEnd"/>
+        <w:t>Mu</w:t>
+      </w:r>
       <w:r>
         <w:rPr>
           <w:rFonts w:ascii="Times New Roman" w:hAnsi="Times New Roman" w:cs="Times New Roman"/>
           <w:lang w:val="en-GB"/>
         </w:rPr>
+        <w:t>ḥ</w:t>
+      </w:r>
+      <w:r>
+        <w:rPr>
+          <w:rFonts w:ascii="Times New Roman" w:hAnsi="Times New Roman" w:cs="Times New Roman"/>
+          <w:lang w:val="en-GB"/>
+        </w:rPr>
+        <w:t>ibb</w:t>
+      </w:r>
+      <w:proofErr w:type="spellEnd"/>
+      <w:r>
+        <w:rPr>
+          <w:rFonts w:ascii="Times New Roman" w:hAnsi="Times New Roman" w:cs="Times New Roman"/>
+          <w:lang w:val="en-GB"/>
+        </w:rPr>
         <w:t xml:space="preserve"> al-</w:t>
       </w:r>
       <w:proofErr w:type="spellStart"/>
@@ -7639,14 +8883,21 @@
           <w:rFonts w:ascii="Times New Roman" w:hAnsi="Times New Roman" w:cs="Times New Roman"/>
           <w:lang w:val="en-GB"/>
         </w:rPr>
-        <w:t xml:space="preserve">, 80 vols (Beirut: </w:t>
-      </w:r>
-      <w:proofErr w:type="spellStart"/>
+        <w:t>, 80</w:t>
+      </w:r>
       <w:r>
         <w:rPr>
           <w:rFonts w:ascii="Times New Roman" w:hAnsi="Times New Roman" w:cs="Times New Roman"/>
           <w:lang w:val="en-GB"/>
         </w:rPr>
+        <w:t xml:space="preserve"> vols (Beirut: </w:t>
+      </w:r>
+      <w:proofErr w:type="spellStart"/>
+      <w:r>
+        <w:rPr>
+          <w:rFonts w:ascii="Times New Roman" w:hAnsi="Times New Roman" w:cs="Times New Roman"/>
+          <w:lang w:val="en-GB"/>
+        </w:rPr>
         <w:t>Dār</w:t>
       </w:r>
       <w:proofErr w:type="spellEnd"/>
@@ -7655,23 +8906,23 @@
           <w:rFonts w:ascii="Times New Roman" w:hAnsi="Times New Roman" w:cs="Times New Roman"/>
           <w:lang w:val="en-GB"/>
         </w:rPr>
-        <w:t xml:space="preserve"> al-</w:t>
-      </w:r>
-      <w:proofErr w:type="spellStart"/>
+        <w:t xml:space="preserve"> al-Fikr, 1995–2001), 2:412, </w:t>
+      </w:r>
+      <w:proofErr w:type="gramStart"/>
       <w:r>
         <w:rPr>
           <w:rFonts w:ascii="Times New Roman" w:hAnsi="Times New Roman" w:cs="Times New Roman"/>
           <w:lang w:val="en-GB"/>
         </w:rPr>
-        <w:t>Fikr</w:t>
-      </w:r>
-      <w:proofErr w:type="spellEnd"/>
+        <w:t>0571IbnCasakir.TarikhDimashq.JK</w:t>
+      </w:r>
+      <w:proofErr w:type="gramEnd"/>
       <w:r>
         <w:rPr>
           <w:rFonts w:ascii="Times New Roman" w:hAnsi="Times New Roman" w:cs="Times New Roman"/>
           <w:lang w:val="en-GB"/>
         </w:rPr>
-        <w:t xml:space="preserve">, 1995–2001), 2:412, 0571IbnCasakir.TarikhDimashq.JK000916, </w:t>
+        <w:t xml:space="preserve">000916, </w:t>
       </w:r>
       <w:proofErr w:type="spellStart"/>
       <w:r>
@@ -7837,25 +9088,23 @@
           <w:sz w:val="20"/>
           <w:szCs w:val="20"/>
         </w:rPr>
-        <w:t xml:space="preserve"> Reading through these names gave us a good chance to think about Arabic onomastics and to see a few rarities. For example, for most of history in the Muslim world, compared to the Christian West, there is generally less tendency for a son to share his father’s given name, but we do have the case of Abu al-Hasan Muhammad b. Muhammad b. Muhammad b. al-</w:t>
-      </w:r>
-      <w:proofErr w:type="spellStart"/>
+        <w:t xml:space="preserve"> Reading through these names gave us a good chance to think about Arabic onomastics</w:t>
+      </w:r>
       <w:r>
         <w:rPr>
           <w:rFonts w:ascii="Times New Roman" w:hAnsi="Times New Roman" w:cs="Times New Roman"/>
           <w:sz w:val="20"/>
           <w:szCs w:val="20"/>
         </w:rPr>
-        <w:t>Muhtadi</w:t>
-      </w:r>
-      <w:proofErr w:type="spellEnd"/>
+        <w:t xml:space="preserve"> and to see a few rarities. For example, for most of history in the Muslim world, compared to the Christian West, there is generally less tendency for a son to share his father’s given name, but we do have the case of Abu al-Hasan Muhammad b. Muhammad b. M</w:t>
+      </w:r>
       <w:r>
         <w:rPr>
           <w:rFonts w:ascii="Times New Roman" w:hAnsi="Times New Roman" w:cs="Times New Roman"/>
           <w:sz w:val="20"/>
           <w:szCs w:val="20"/>
         </w:rPr>
-        <w:t xml:space="preserve">. This man went by the </w:t>
+        <w:t xml:space="preserve">uhammad b. al-Muhtadi. This man went by the </w:t>
       </w:r>
       <w:proofErr w:type="spellStart"/>
       <w:r>
@@ -7883,25 +9132,49 @@
           <w:sz w:val="20"/>
           <w:szCs w:val="20"/>
         </w:rPr>
-        <w:t>Ḥasan</w:t>
-      </w:r>
-      <w:proofErr w:type="spellEnd"/>
+        <w:t>Ḥ</w:t>
+      </w:r>
       <w:r>
         <w:rPr>
           <w:rFonts w:ascii="Times New Roman" w:hAnsi="Times New Roman" w:cs="Times New Roman"/>
           <w:sz w:val="20"/>
           <w:szCs w:val="20"/>
         </w:rPr>
-        <w:t xml:space="preserve">’ but was the son and grandson of </w:t>
-      </w:r>
-      <w:proofErr w:type="spellStart"/>
+        <w:t>asan</w:t>
+      </w:r>
+      <w:proofErr w:type="spellEnd"/>
       <w:r>
         <w:rPr>
           <w:rFonts w:ascii="Times New Roman" w:hAnsi="Times New Roman" w:cs="Times New Roman"/>
           <w:sz w:val="20"/>
           <w:szCs w:val="20"/>
         </w:rPr>
-        <w:t>Muḥammads</w:t>
+        <w:t xml:space="preserve">’ but was the son and grandson of </w:t>
+      </w:r>
+      <w:proofErr w:type="spellStart"/>
+      <w:r>
+        <w:rPr>
+          <w:rFonts w:ascii="Times New Roman" w:hAnsi="Times New Roman" w:cs="Times New Roman"/>
+          <w:sz w:val="20"/>
+          <w:szCs w:val="20"/>
+        </w:rPr>
+        <w:t>Mu</w:t>
+      </w:r>
+      <w:r>
+        <w:rPr>
+          <w:rFonts w:ascii="Times New Roman" w:hAnsi="Times New Roman" w:cs="Times New Roman"/>
+          <w:sz w:val="20"/>
+          <w:szCs w:val="20"/>
+        </w:rPr>
+        <w:t>ḥ</w:t>
+      </w:r>
+      <w:r>
+        <w:rPr>
+          <w:rFonts w:ascii="Times New Roman" w:hAnsi="Times New Roman" w:cs="Times New Roman"/>
+          <w:sz w:val="20"/>
+          <w:szCs w:val="20"/>
+        </w:rPr>
+        <w:t>ammads</w:t>
       </w:r>
       <w:proofErr w:type="spellEnd"/>
       <w:r>
@@ -7933,7 +9206,14 @@
           <w:rFonts w:ascii="Times New Roman" w:hAnsi="Times New Roman" w:cs="Times New Roman"/>
           <w:color w:val="000000"/>
         </w:rPr>
-        <w:t xml:space="preserve">See, for example, the work of Nizar Habash and his </w:t>
+        <w:t>See, for example,</w:t>
+      </w:r>
+      <w:r>
+        <w:rPr>
+          <w:rFonts w:ascii="Times New Roman" w:hAnsi="Times New Roman" w:cs="Times New Roman"/>
+          <w:color w:val="000000"/>
+        </w:rPr>
+        <w:t xml:space="preserve"> the work of Nizar Habash and his </w:t>
       </w:r>
       <w:proofErr w:type="spellStart"/>
       <w:r>
@@ -8360,6 +9640,49 @@
       <w:suppressAutoHyphens/>
     </w:pPr>
   </w:style>
+  <w:style w:type="paragraph" w:styleId="Heading1">
+    <w:name w:val="heading 1"/>
+    <w:basedOn w:val="Normal"/>
+    <w:next w:val="Normal"/>
+    <w:link w:val="Heading1Char"/>
+    <w:uiPriority w:val="9"/>
+    <w:qFormat/>
+    <w:rsid w:val="003F0636"/>
+    <w:pPr>
+      <w:keepNext/>
+      <w:keepLines/>
+      <w:spacing w:before="240" w:after="0"/>
+      <w:outlineLvl w:val="0"/>
+    </w:pPr>
+    <w:rPr>
+      <w:rFonts w:asciiTheme="majorHAnsi" w:eastAsiaTheme="majorEastAsia" w:hAnsiTheme="majorHAnsi" w:cstheme="majorBidi"/>
+      <w:color w:val="2F5496" w:themeColor="accent1" w:themeShade="BF"/>
+      <w:sz w:val="32"/>
+      <w:szCs w:val="32"/>
+    </w:rPr>
+  </w:style>
+  <w:style w:type="paragraph" w:styleId="Heading2">
+    <w:name w:val="heading 2"/>
+    <w:basedOn w:val="Normal"/>
+    <w:next w:val="Normal"/>
+    <w:link w:val="Heading2Char"/>
+    <w:uiPriority w:val="9"/>
+    <w:unhideWhenUsed/>
+    <w:qFormat/>
+    <w:rsid w:val="003F0636"/>
+    <w:pPr>
+      <w:keepNext/>
+      <w:keepLines/>
+      <w:spacing w:before="40" w:after="0"/>
+      <w:outlineLvl w:val="1"/>
+    </w:pPr>
+    <w:rPr>
+      <w:rFonts w:asciiTheme="majorHAnsi" w:eastAsiaTheme="majorEastAsia" w:hAnsiTheme="majorHAnsi" w:cstheme="majorBidi"/>
+      <w:color w:val="2F5496" w:themeColor="accent1" w:themeShade="BF"/>
+      <w:sz w:val="26"/>
+      <w:szCs w:val="26"/>
+    </w:rPr>
+  </w:style>
   <w:style w:type="character" w:default="1" w:styleId="DefaultParagraphFont">
     <w:name w:val="Default Paragraph Font"/>
     <w:uiPriority w:val="1"/>
@@ -8480,6 +9803,32 @@
     <w:rPr>
       <w:color w:val="605E5C"/>
       <w:shd w:val="clear" w:color="auto" w:fill="E1DFDD"/>
+    </w:rPr>
+  </w:style>
+  <w:style w:type="character" w:customStyle="1" w:styleId="Heading1Char">
+    <w:name w:val="Heading 1 Char"/>
+    <w:basedOn w:val="DefaultParagraphFont"/>
+    <w:link w:val="Heading1"/>
+    <w:uiPriority w:val="9"/>
+    <w:rsid w:val="003F0636"/>
+    <w:rPr>
+      <w:rFonts w:asciiTheme="majorHAnsi" w:eastAsiaTheme="majorEastAsia" w:hAnsiTheme="majorHAnsi" w:cstheme="majorBidi"/>
+      <w:color w:val="2F5496" w:themeColor="accent1" w:themeShade="BF"/>
+      <w:sz w:val="32"/>
+      <w:szCs w:val="32"/>
+    </w:rPr>
+  </w:style>
+  <w:style w:type="character" w:customStyle="1" w:styleId="Heading2Char">
+    <w:name w:val="Heading 2 Char"/>
+    <w:basedOn w:val="DefaultParagraphFont"/>
+    <w:link w:val="Heading2"/>
+    <w:uiPriority w:val="9"/>
+    <w:rsid w:val="003F0636"/>
+    <w:rPr>
+      <w:rFonts w:asciiTheme="majorHAnsi" w:eastAsiaTheme="majorEastAsia" w:hAnsiTheme="majorHAnsi" w:cstheme="majorBidi"/>
+      <w:color w:val="2F5496" w:themeColor="accent1" w:themeShade="BF"/>
+      <w:sz w:val="26"/>
+      <w:szCs w:val="26"/>
     </w:rPr>
   </w:style>
 </w:styles>

</xml_diff>